<commit_message>
Improve the professionalism of "home.html"
</commit_message>
<xml_diff>
--- a/Evidences.docx
+++ b/Evidences.docx
@@ -4,6 +4,9 @@
   <w:body>
     <w:p>
       <w:r>
+        <w:rPr>
+          <w:noProof/>
+        </w:rPr>
         <w:drawing>
           <wp:inline distT="0" distB="0" distL="0" distR="0" wp14:anchorId="546BAE2D" wp14:editId="727AF346">
             <wp:extent cx="5943600" cy="3157855"/>
@@ -44,6 +47,9 @@
     <w:p/>
     <w:p>
       <w:r>
+        <w:rPr>
+          <w:noProof/>
+        </w:rPr>
         <w:drawing>
           <wp:inline distT="0" distB="0" distL="0" distR="0" wp14:anchorId="64D06D2A" wp14:editId="5D3CB13D">
             <wp:extent cx="5943600" cy="3176270"/>
@@ -83,12 +89,10 @@
     </w:p>
     <w:p/>
     <w:p>
-      <w:pPr>
+      <w:r>
         <w:rPr>
-          <w:cs/>
+          <w:noProof/>
         </w:rPr>
-      </w:pPr>
-      <w:r>
         <w:lastRenderedPageBreak/>
         <w:drawing>
           <wp:inline distT="0" distB="0" distL="0" distR="0" wp14:anchorId="58CE2B20" wp14:editId="3CC746F0">
@@ -126,6 +130,185 @@
           </wp:inline>
         </w:drawing>
       </w:r>
+    </w:p>
+    <w:p/>
+    <w:p/>
+    <w:p/>
+    <w:p>
+      <w:r>
+        <w:t>Focus UUID</w:t>
+      </w:r>
+    </w:p>
+    <w:p>
+      <w:r>
+        <w:drawing>
+          <wp:inline distT="0" distB="0" distL="0" distR="0" wp14:anchorId="41C64BE4" wp14:editId="030F8045">
+            <wp:extent cx="5943600" cy="2306955"/>
+            <wp:effectExtent l="0" t="0" r="0" b="0"/>
+            <wp:docPr id="2" name="Picture 2"/>
+            <wp:cNvGraphicFramePr>
+              <a:graphicFrameLocks xmlns:a="http://schemas.openxmlformats.org/drawingml/2006/main" noChangeAspect="1"/>
+            </wp:cNvGraphicFramePr>
+            <a:graphic xmlns:a="http://schemas.openxmlformats.org/drawingml/2006/main">
+              <a:graphicData uri="http://schemas.openxmlformats.org/drawingml/2006/picture">
+                <pic:pic xmlns:pic="http://schemas.openxmlformats.org/drawingml/2006/picture">
+                  <pic:nvPicPr>
+                    <pic:cNvPr id="1" name=""/>
+                    <pic:cNvPicPr/>
+                  </pic:nvPicPr>
+                  <pic:blipFill>
+                    <a:blip r:embed="rId7"/>
+                    <a:stretch>
+                      <a:fillRect/>
+                    </a:stretch>
+                  </pic:blipFill>
+                  <pic:spPr>
+                    <a:xfrm>
+                      <a:off x="0" y="0"/>
+                      <a:ext cx="5943600" cy="2306955"/>
+                    </a:xfrm>
+                    <a:prstGeom prst="rect">
+                      <a:avLst/>
+                    </a:prstGeom>
+                  </pic:spPr>
+                </pic:pic>
+              </a:graphicData>
+            </a:graphic>
+          </wp:inline>
+        </w:drawing>
+      </w:r>
+    </w:p>
+    <w:p/>
+    <w:p/>
+    <w:p/>
+    <w:p>
+      <w:r>
+        <w:lastRenderedPageBreak/>
+        <w:drawing>
+          <wp:inline distT="0" distB="0" distL="0" distR="0" wp14:anchorId="5AA53282" wp14:editId="5E26602F">
+            <wp:extent cx="5943600" cy="1325245"/>
+            <wp:effectExtent l="0" t="0" r="0" b="8255"/>
+            <wp:docPr id="6" name="Picture 6"/>
+            <wp:cNvGraphicFramePr>
+              <a:graphicFrameLocks xmlns:a="http://schemas.openxmlformats.org/drawingml/2006/main" noChangeAspect="1"/>
+            </wp:cNvGraphicFramePr>
+            <a:graphic xmlns:a="http://schemas.openxmlformats.org/drawingml/2006/main">
+              <a:graphicData uri="http://schemas.openxmlformats.org/drawingml/2006/picture">
+                <pic:pic xmlns:pic="http://schemas.openxmlformats.org/drawingml/2006/picture">
+                  <pic:nvPicPr>
+                    <pic:cNvPr id="1" name=""/>
+                    <pic:cNvPicPr/>
+                  </pic:nvPicPr>
+                  <pic:blipFill>
+                    <a:blip r:embed="rId8"/>
+                    <a:stretch>
+                      <a:fillRect/>
+                    </a:stretch>
+                  </pic:blipFill>
+                  <pic:spPr>
+                    <a:xfrm>
+                      <a:off x="0" y="0"/>
+                      <a:ext cx="5943600" cy="1325245"/>
+                    </a:xfrm>
+                    <a:prstGeom prst="rect">
+                      <a:avLst/>
+                    </a:prstGeom>
+                  </pic:spPr>
+                </pic:pic>
+              </a:graphicData>
+            </a:graphic>
+          </wp:inline>
+        </w:drawing>
+      </w:r>
+    </w:p>
+    <w:p>
+      <w:r>
+        <w:drawing>
+          <wp:inline distT="0" distB="0" distL="0" distR="0" wp14:anchorId="2ACC57BB" wp14:editId="6D42D7EB">
+            <wp:extent cx="5943600" cy="2783205"/>
+            <wp:effectExtent l="0" t="0" r="0" b="0"/>
+            <wp:docPr id="3" name="Picture 3"/>
+            <wp:cNvGraphicFramePr>
+              <a:graphicFrameLocks xmlns:a="http://schemas.openxmlformats.org/drawingml/2006/main" noChangeAspect="1"/>
+            </wp:cNvGraphicFramePr>
+            <a:graphic xmlns:a="http://schemas.openxmlformats.org/drawingml/2006/main">
+              <a:graphicData uri="http://schemas.openxmlformats.org/drawingml/2006/picture">
+                <pic:pic xmlns:pic="http://schemas.openxmlformats.org/drawingml/2006/picture">
+                  <pic:nvPicPr>
+                    <pic:cNvPr id="1" name=""/>
+                    <pic:cNvPicPr/>
+                  </pic:nvPicPr>
+                  <pic:blipFill>
+                    <a:blip r:embed="rId9"/>
+                    <a:stretch>
+                      <a:fillRect/>
+                    </a:stretch>
+                  </pic:blipFill>
+                  <pic:spPr>
+                    <a:xfrm>
+                      <a:off x="0" y="0"/>
+                      <a:ext cx="5943600" cy="2783205"/>
+                    </a:xfrm>
+                    <a:prstGeom prst="rect">
+                      <a:avLst/>
+                    </a:prstGeom>
+                  </pic:spPr>
+                </pic:pic>
+              </a:graphicData>
+            </a:graphic>
+          </wp:inline>
+        </w:drawing>
+      </w:r>
+    </w:p>
+    <w:p/>
+    <w:p>
+      <w:r>
+        <w:lastRenderedPageBreak/>
+        <w:drawing>
+          <wp:inline distT="0" distB="0" distL="0" distR="0" wp14:anchorId="28359ED7" wp14:editId="55260D03">
+            <wp:extent cx="5943600" cy="4659630"/>
+            <wp:effectExtent l="0" t="0" r="0" b="7620"/>
+            <wp:docPr id="7" name="Picture 7"/>
+            <wp:cNvGraphicFramePr>
+              <a:graphicFrameLocks xmlns:a="http://schemas.openxmlformats.org/drawingml/2006/main" noChangeAspect="1"/>
+            </wp:cNvGraphicFramePr>
+            <a:graphic xmlns:a="http://schemas.openxmlformats.org/drawingml/2006/main">
+              <a:graphicData uri="http://schemas.openxmlformats.org/drawingml/2006/picture">
+                <pic:pic xmlns:pic="http://schemas.openxmlformats.org/drawingml/2006/picture">
+                  <pic:nvPicPr>
+                    <pic:cNvPr id="1" name=""/>
+                    <pic:cNvPicPr/>
+                  </pic:nvPicPr>
+                  <pic:blipFill>
+                    <a:blip r:embed="rId10"/>
+                    <a:stretch>
+                      <a:fillRect/>
+                    </a:stretch>
+                  </pic:blipFill>
+                  <pic:spPr>
+                    <a:xfrm>
+                      <a:off x="0" y="0"/>
+                      <a:ext cx="5943600" cy="4659630"/>
+                    </a:xfrm>
+                    <a:prstGeom prst="rect">
+                      <a:avLst/>
+                    </a:prstGeom>
+                  </pic:spPr>
+                </pic:pic>
+              </a:graphicData>
+            </a:graphic>
+          </wp:inline>
+        </w:drawing>
+      </w:r>
+    </w:p>
+    <w:p/>
+    <w:p/>
+    <w:p>
+      <w:pPr>
+        <w:rPr>
+          <w:cs/>
+        </w:rPr>
+      </w:pPr>
     </w:p>
     <w:sectPr>
       <w:pgSz w:w="12240" w:h="15840"/>

</xml_diff>

<commit_message>
"Guest Prices" are displaying but the displaying loop is incorrect (මේක දැම්මේ Developer Purpose එක සඳහා)
</commit_message>
<xml_diff>
--- a/Evidences.docx
+++ b/Evidences.docx
@@ -87,7 +87,6 @@
         </w:drawing>
       </w:r>
     </w:p>
-    <w:p/>
     <w:p>
       <w:r>
         <w:rPr>
@@ -95,10 +94,10 @@
         </w:rPr>
         <w:lastRenderedPageBreak/>
         <w:drawing>
-          <wp:inline distT="0" distB="0" distL="0" distR="0" wp14:anchorId="58CE2B20" wp14:editId="3CC746F0">
-            <wp:extent cx="5943600" cy="3169920"/>
+          <wp:inline distT="0" distB="0" distL="0" distR="0" wp14:anchorId="3C9119CC" wp14:editId="25978C57">
+            <wp:extent cx="5943600" cy="2920365"/>
             <wp:effectExtent l="0" t="0" r="0" b="0"/>
-            <wp:docPr id="5" name="Picture 5"/>
+            <wp:docPr id="6" name="Picture 6"/>
             <wp:cNvGraphicFramePr>
               <a:graphicFrameLocks xmlns:a="http://schemas.openxmlformats.org/drawingml/2006/main" noChangeAspect="1"/>
             </wp:cNvGraphicFramePr>
@@ -118,7 +117,7 @@
                   <pic:spPr>
                     <a:xfrm>
                       <a:off x="0" y="0"/>
-                      <a:ext cx="5943600" cy="3169920"/>
+                      <a:ext cx="5943600" cy="2920365"/>
                     </a:xfrm>
                     <a:prstGeom prst="rect">
                       <a:avLst/>
@@ -132,20 +131,16 @@
       </w:r>
     </w:p>
     <w:p/>
-    <w:p/>
-    <w:p/>
-    <w:p>
-      <w:r>
-        <w:t>Focus UUID</w:t>
-      </w:r>
-    </w:p>
-    <w:p>
-      <w:r>
+    <w:p>
+      <w:r>
+        <w:rPr>
+          <w:noProof/>
+        </w:rPr>
         <w:drawing>
-          <wp:inline distT="0" distB="0" distL="0" distR="0" wp14:anchorId="41C64BE4" wp14:editId="030F8045">
-            <wp:extent cx="5943600" cy="2306955"/>
+          <wp:inline distT="0" distB="0" distL="0" distR="0" wp14:anchorId="41EFA84B" wp14:editId="2218120D">
+            <wp:extent cx="5943600" cy="1073785"/>
             <wp:effectExtent l="0" t="0" r="0" b="0"/>
-            <wp:docPr id="2" name="Picture 2"/>
+            <wp:docPr id="9" name="Picture 9"/>
             <wp:cNvGraphicFramePr>
               <a:graphicFrameLocks xmlns:a="http://schemas.openxmlformats.org/drawingml/2006/main" noChangeAspect="1"/>
             </wp:cNvGraphicFramePr>
@@ -165,7 +160,7 @@
                   <pic:spPr>
                     <a:xfrm>
                       <a:off x="0" y="0"/>
-                      <a:ext cx="5943600" cy="2306955"/>
+                      <a:ext cx="5943600" cy="1073785"/>
                     </a:xfrm>
                     <a:prstGeom prst="rect">
                       <a:avLst/>
@@ -179,16 +174,22 @@
       </w:r>
     </w:p>
     <w:p/>
-    <w:p/>
-    <w:p/>
-    <w:p>
-      <w:r>
-        <w:lastRenderedPageBreak/>
+    <w:p>
+      <w:pPr>
+        <w:rPr>
+          <w:lang w:bidi="si-LK"/>
+        </w:rPr>
+      </w:pPr>
+      <w:r>
+        <w:rPr>
+          <w:noProof/>
+          <w:lang w:bidi="si-LK"/>
+        </w:rPr>
         <w:drawing>
-          <wp:inline distT="0" distB="0" distL="0" distR="0" wp14:anchorId="5AA53282" wp14:editId="5E26602F">
-            <wp:extent cx="5943600" cy="1325245"/>
-            <wp:effectExtent l="0" t="0" r="0" b="8255"/>
-            <wp:docPr id="6" name="Picture 6"/>
+          <wp:inline distT="0" distB="0" distL="0" distR="0" wp14:anchorId="1079372C" wp14:editId="15463A2D">
+            <wp:extent cx="5943600" cy="1799590"/>
+            <wp:effectExtent l="0" t="0" r="0" b="0"/>
+            <wp:docPr id="10" name="Picture 10"/>
             <wp:cNvGraphicFramePr>
               <a:graphicFrameLocks xmlns:a="http://schemas.openxmlformats.org/drawingml/2006/main" noChangeAspect="1"/>
             </wp:cNvGraphicFramePr>
@@ -208,7 +209,7 @@
                   <pic:spPr>
                     <a:xfrm>
                       <a:off x="0" y="0"/>
-                      <a:ext cx="5943600" cy="1325245"/>
+                      <a:ext cx="5943600" cy="1799590"/>
                     </a:xfrm>
                     <a:prstGeom prst="rect">
                       <a:avLst/>
@@ -222,12 +223,50 @@
       </w:r>
     </w:p>
     <w:p>
-      <w:r>
+      <w:pPr>
+        <w:rPr>
+          <w:lang w:bidi="si-LK"/>
+        </w:rPr>
+      </w:pPr>
+    </w:p>
+    <w:p>
+      <w:pPr>
+        <w:rPr>
+          <w:lang w:bidi="si-LK"/>
+        </w:rPr>
+      </w:pPr>
+    </w:p>
+    <w:p>
+      <w:pPr>
+        <w:rPr>
+          <w:lang w:bidi="si-LK"/>
+        </w:rPr>
+      </w:pPr>
+    </w:p>
+    <w:p>
+      <w:pPr>
+        <w:rPr>
+          <w:lang w:bidi="si-LK"/>
+        </w:rPr>
+      </w:pPr>
+    </w:p>
+    <w:p>
+      <w:pPr>
+        <w:rPr>
+          <w:lang w:bidi="si-LK"/>
+        </w:rPr>
+      </w:pPr>
+      <w:r>
+        <w:rPr>
+          <w:noProof/>
+          <w:lang w:bidi="si-LK"/>
+        </w:rPr>
+        <w:lastRenderedPageBreak/>
         <w:drawing>
-          <wp:inline distT="0" distB="0" distL="0" distR="0" wp14:anchorId="2ACC57BB" wp14:editId="6D42D7EB">
-            <wp:extent cx="5943600" cy="2783205"/>
-            <wp:effectExtent l="0" t="0" r="0" b="0"/>
-            <wp:docPr id="3" name="Picture 3"/>
+          <wp:inline distT="0" distB="0" distL="0" distR="0" wp14:anchorId="16F27EE8" wp14:editId="1B221571">
+            <wp:extent cx="5943600" cy="3060065"/>
+            <wp:effectExtent l="0" t="0" r="0" b="6985"/>
+            <wp:docPr id="11" name="Picture 11"/>
             <wp:cNvGraphicFramePr>
               <a:graphicFrameLocks xmlns:a="http://schemas.openxmlformats.org/drawingml/2006/main" noChangeAspect="1"/>
             </wp:cNvGraphicFramePr>
@@ -247,7 +286,7 @@
                   <pic:spPr>
                     <a:xfrm>
                       <a:off x="0" y="0"/>
-                      <a:ext cx="5943600" cy="2783205"/>
+                      <a:ext cx="5943600" cy="3060065"/>
                     </a:xfrm>
                     <a:prstGeom prst="rect">
                       <a:avLst/>
@@ -260,15 +299,24 @@
         </w:drawing>
       </w:r>
     </w:p>
-    <w:p/>
-    <w:p>
-      <w:r>
-        <w:lastRenderedPageBreak/>
+    <w:p>
+      <w:pPr>
+        <w:rPr>
+          <w:lang w:bidi="si-LK"/>
+        </w:rPr>
+      </w:pPr>
+    </w:p>
+    <w:p/>
+    <w:p>
+      <w:r>
+        <w:rPr>
+          <w:noProof/>
+        </w:rPr>
         <w:drawing>
-          <wp:inline distT="0" distB="0" distL="0" distR="0" wp14:anchorId="28359ED7" wp14:editId="55260D03">
-            <wp:extent cx="5943600" cy="4659630"/>
-            <wp:effectExtent l="0" t="0" r="0" b="7620"/>
-            <wp:docPr id="7" name="Picture 7"/>
+          <wp:inline distT="0" distB="0" distL="0" distR="0" wp14:anchorId="58CE2B20" wp14:editId="3CC746F0">
+            <wp:extent cx="5943600" cy="3169920"/>
+            <wp:effectExtent l="0" t="0" r="0" b="0"/>
+            <wp:docPr id="5" name="Picture 5"/>
             <wp:cNvGraphicFramePr>
               <a:graphicFrameLocks xmlns:a="http://schemas.openxmlformats.org/drawingml/2006/main" noChangeAspect="1"/>
             </wp:cNvGraphicFramePr>
@@ -288,6 +336,147 @@
                   <pic:spPr>
                     <a:xfrm>
                       <a:off x="0" y="0"/>
+                      <a:ext cx="5943600" cy="3169920"/>
+                    </a:xfrm>
+                    <a:prstGeom prst="rect">
+                      <a:avLst/>
+                    </a:prstGeom>
+                  </pic:spPr>
+                </pic:pic>
+              </a:graphicData>
+            </a:graphic>
+          </wp:inline>
+        </w:drawing>
+      </w:r>
+    </w:p>
+    <w:p/>
+    <w:p/>
+    <w:p/>
+    <w:p>
+      <w:r>
+        <w:t>Focus UUID</w:t>
+      </w:r>
+    </w:p>
+    <w:p>
+      <w:r>
+        <w:rPr>
+          <w:noProof/>
+        </w:rPr>
+        <w:lastRenderedPageBreak/>
+        <w:drawing>
+          <wp:inline distT="0" distB="0" distL="0" distR="0" wp14:anchorId="41C64BE4" wp14:editId="030F8045">
+            <wp:extent cx="5943600" cy="2306955"/>
+            <wp:effectExtent l="0" t="0" r="0" b="0"/>
+            <wp:docPr id="2" name="Picture 2"/>
+            <wp:cNvGraphicFramePr>
+              <a:graphicFrameLocks xmlns:a="http://schemas.openxmlformats.org/drawingml/2006/main" noChangeAspect="1"/>
+            </wp:cNvGraphicFramePr>
+            <a:graphic xmlns:a="http://schemas.openxmlformats.org/drawingml/2006/main">
+              <a:graphicData uri="http://schemas.openxmlformats.org/drawingml/2006/picture">
+                <pic:pic xmlns:pic="http://schemas.openxmlformats.org/drawingml/2006/picture">
+                  <pic:nvPicPr>
+                    <pic:cNvPr id="1" name=""/>
+                    <pic:cNvPicPr/>
+                  </pic:nvPicPr>
+                  <pic:blipFill>
+                    <a:blip r:embed="rId11"/>
+                    <a:stretch>
+                      <a:fillRect/>
+                    </a:stretch>
+                  </pic:blipFill>
+                  <pic:spPr>
+                    <a:xfrm>
+                      <a:off x="0" y="0"/>
+                      <a:ext cx="5943600" cy="2306955"/>
+                    </a:xfrm>
+                    <a:prstGeom prst="rect">
+                      <a:avLst/>
+                    </a:prstGeom>
+                  </pic:spPr>
+                </pic:pic>
+              </a:graphicData>
+            </a:graphic>
+          </wp:inline>
+        </w:drawing>
+      </w:r>
+    </w:p>
+    <w:p/>
+    <w:p/>
+    <w:p/>
+    <w:p/>
+    <w:p>
+      <w:r>
+        <w:rPr>
+          <w:noProof/>
+        </w:rPr>
+        <w:drawing>
+          <wp:inline distT="0" distB="0" distL="0" distR="0" wp14:anchorId="2ACC57BB" wp14:editId="6D42D7EB">
+            <wp:extent cx="5943600" cy="2783205"/>
+            <wp:effectExtent l="0" t="0" r="0" b="0"/>
+            <wp:docPr id="3" name="Picture 3"/>
+            <wp:cNvGraphicFramePr>
+              <a:graphicFrameLocks xmlns:a="http://schemas.openxmlformats.org/drawingml/2006/main" noChangeAspect="1"/>
+            </wp:cNvGraphicFramePr>
+            <a:graphic xmlns:a="http://schemas.openxmlformats.org/drawingml/2006/main">
+              <a:graphicData uri="http://schemas.openxmlformats.org/drawingml/2006/picture">
+                <pic:pic xmlns:pic="http://schemas.openxmlformats.org/drawingml/2006/picture">
+                  <pic:nvPicPr>
+                    <pic:cNvPr id="1" name=""/>
+                    <pic:cNvPicPr/>
+                  </pic:nvPicPr>
+                  <pic:blipFill>
+                    <a:blip r:embed="rId12"/>
+                    <a:stretch>
+                      <a:fillRect/>
+                    </a:stretch>
+                  </pic:blipFill>
+                  <pic:spPr>
+                    <a:xfrm>
+                      <a:off x="0" y="0"/>
+                      <a:ext cx="5943600" cy="2783205"/>
+                    </a:xfrm>
+                    <a:prstGeom prst="rect">
+                      <a:avLst/>
+                    </a:prstGeom>
+                  </pic:spPr>
+                </pic:pic>
+              </a:graphicData>
+            </a:graphic>
+          </wp:inline>
+        </w:drawing>
+      </w:r>
+    </w:p>
+    <w:p/>
+    <w:p>
+      <w:r>
+        <w:rPr>
+          <w:noProof/>
+        </w:rPr>
+        <w:lastRenderedPageBreak/>
+        <w:drawing>
+          <wp:inline distT="0" distB="0" distL="0" distR="0" wp14:anchorId="28359ED7" wp14:editId="55260D03">
+            <wp:extent cx="5943600" cy="4659630"/>
+            <wp:effectExtent l="0" t="0" r="0" b="7620"/>
+            <wp:docPr id="7" name="Picture 7"/>
+            <wp:cNvGraphicFramePr>
+              <a:graphicFrameLocks xmlns:a="http://schemas.openxmlformats.org/drawingml/2006/main" noChangeAspect="1"/>
+            </wp:cNvGraphicFramePr>
+            <a:graphic xmlns:a="http://schemas.openxmlformats.org/drawingml/2006/main">
+              <a:graphicData uri="http://schemas.openxmlformats.org/drawingml/2006/picture">
+                <pic:pic xmlns:pic="http://schemas.openxmlformats.org/drawingml/2006/picture">
+                  <pic:nvPicPr>
+                    <pic:cNvPr id="1" name=""/>
+                    <pic:cNvPicPr/>
+                  </pic:nvPicPr>
+                  <pic:blipFill>
+                    <a:blip r:embed="rId13"/>
+                    <a:stretch>
+                      <a:fillRect/>
+                    </a:stretch>
+                  </pic:blipFill>
+                  <pic:spPr>
+                    <a:xfrm>
+                      <a:off x="0" y="0"/>
                       <a:ext cx="5943600" cy="4659630"/>
                     </a:xfrm>
                     <a:prstGeom prst="rect">
@@ -303,6 +492,110 @@
     </w:p>
     <w:p/>
     <w:p/>
+    <w:p/>
+    <w:p>
+      <w:r>
+        <w:t>2025/09/21 - Evidences</w:t>
+      </w:r>
+    </w:p>
+    <w:p>
+      <w:pPr>
+        <w:rPr>
+          <w:rFonts w:cs="Iskoola Pota"/>
+          <w:lang w:bidi="si-LK"/>
+        </w:rPr>
+      </w:pPr>
+      <w:r>
+        <w:rPr>
+          <w:rFonts w:cs="Iskoola Pota"/>
+          <w:cs/>
+          <w:lang w:bidi="si-LK"/>
+        </w:rPr>
+        <w:t>අද මට තියෙන්නේ</w:t>
+      </w:r>
+      <w:r>
+        <w:t xml:space="preserve">, </w:t>
+      </w:r>
+      <w:proofErr w:type="spellStart"/>
+      <w:r>
+        <w:t>MyEpicStaysDemo</w:t>
+      </w:r>
+      <w:proofErr w:type="spellEnd"/>
+      <w:r>
+        <w:t xml:space="preserve"> Site </w:t>
+      </w:r>
+      <w:r>
+        <w:rPr>
+          <w:rFonts w:cs="Iskoola Pota"/>
+          <w:cs/>
+          <w:lang w:bidi="si-LK"/>
+        </w:rPr>
+        <w:t>එකේ</w:t>
+      </w:r>
+      <w:r>
+        <w:t xml:space="preserve">, Select </w:t>
+      </w:r>
+      <w:r>
+        <w:rPr>
+          <w:rFonts w:cs="Iskoola Pota"/>
+          <w:cs/>
+          <w:lang w:bidi="si-LK"/>
+        </w:rPr>
+        <w:t xml:space="preserve">කරන </w:t>
+      </w:r>
+      <w:r>
+        <w:t>Guess</w:t>
+      </w:r>
+      <w:r>
+        <w:rPr>
+          <w:rFonts w:cs="Iskoola Pota"/>
+          <w:cs/>
+          <w:lang w:bidi="si-LK"/>
+        </w:rPr>
+        <w:t>ලා අනුව</w:t>
+      </w:r>
+      <w:r>
+        <w:t xml:space="preserve">, </w:t>
+      </w:r>
+      <w:r>
+        <w:rPr>
+          <w:rFonts w:cs="Iskoola Pota"/>
+          <w:cs/>
+          <w:lang w:bidi="si-LK"/>
+        </w:rPr>
+        <w:t xml:space="preserve">වෙනස් වෙන </w:t>
+      </w:r>
+      <w:r>
+        <w:t xml:space="preserve">Price </w:t>
+      </w:r>
+      <w:r>
+        <w:rPr>
+          <w:rFonts w:cs="Iskoola Pota"/>
+          <w:cs/>
+          <w:lang w:bidi="si-LK"/>
+        </w:rPr>
+        <w:t xml:space="preserve">එක හරියට </w:t>
+      </w:r>
+      <w:r>
+        <w:t xml:space="preserve">Display </w:t>
+      </w:r>
+      <w:r>
+        <w:rPr>
+          <w:rFonts w:cs="Iskoola Pota"/>
+          <w:cs/>
+          <w:lang w:bidi="si-LK"/>
+        </w:rPr>
+        <w:t>කරන්න.</w:t>
+      </w:r>
+    </w:p>
+    <w:p>
+      <w:pPr>
+        <w:rPr>
+          <w:rFonts w:cs="Iskoola Pota"/>
+          <w:lang w:bidi="si-LK"/>
+        </w:rPr>
+      </w:pPr>
+    </w:p>
     <w:p>
       <w:pPr>
         <w:rPr>

</xml_diff>

<commit_message>
"Minimum Night Prices" are displaying according to the correct loop (මේක දැම්මේ Developer Purpose එක සඳහා)
</commit_message>
<xml_diff>
--- a/Evidences.docx
+++ b/Evidences.docx
@@ -493,8 +493,18 @@
     <w:p/>
     <w:p/>
     <w:p/>
-    <w:p>
-      <w:r>
+    <w:p/>
+    <w:p/>
+    <w:p/>
+    <w:p/>
+    <w:p/>
+    <w:p/>
+    <w:p/>
+    <w:p/>
+    <w:p/>
+    <w:p>
+      <w:r>
+        <w:lastRenderedPageBreak/>
         <w:t>2025/09/21 - Evidences</w:t>
       </w:r>
     </w:p>
@@ -598,8 +608,927 @@
     </w:p>
     <w:p>
       <w:pPr>
-        <w:rPr>
-          <w:cs/>
+        <w:jc w:val="center"/>
+        <w:rPr>
+          <w:b/>
+          <w:bCs/>
+        </w:rPr>
+      </w:pPr>
+      <w:r>
+        <w:rPr>
+          <w:b/>
+          <w:bCs/>
+        </w:rPr>
+        <w:t>Task 01</w:t>
+      </w:r>
+    </w:p>
+    <w:p>
+      <w:pPr>
+        <w:rPr>
+          <w:lang w:bidi="si-LK"/>
+        </w:rPr>
+      </w:pPr>
+      <w:r>
+        <w:rPr>
+          <w:rFonts w:hint="cs"/>
+          <w:cs/>
+          <w:lang w:bidi="si-LK"/>
+        </w:rPr>
+        <w:t>මම මුලින්ම කලේ</w:t>
+      </w:r>
+      <w:r>
+        <w:rPr>
+          <w:rFonts w:hint="cs"/>
+          <w:lang w:bidi="si-LK"/>
+        </w:rPr>
+        <w:t>,</w:t>
+      </w:r>
+      <w:r>
+        <w:rPr>
+          <w:rFonts w:hint="cs"/>
+          <w:cs/>
+          <w:lang w:bidi="si-LK"/>
+        </w:rPr>
+        <w:t xml:space="preserve"> </w:t>
+      </w:r>
+      <w:r>
+        <w:rPr>
+          <w:lang w:bidi="si-LK"/>
+        </w:rPr>
+        <w:t xml:space="preserve">Prices Table </w:t>
+      </w:r>
+      <w:r>
+        <w:rPr>
+          <w:rFonts w:hint="cs"/>
+          <w:cs/>
+          <w:lang w:bidi="si-LK"/>
+        </w:rPr>
+        <w:t xml:space="preserve">එක හදලා, ඒකෙ </w:t>
+      </w:r>
+      <w:r>
+        <w:rPr>
+          <w:lang w:bidi="si-LK"/>
+        </w:rPr>
+        <w:t xml:space="preserve">Foreign Key </w:t>
+      </w:r>
+      <w:r>
+        <w:rPr>
+          <w:rFonts w:hint="cs"/>
+          <w:cs/>
+          <w:lang w:bidi="si-LK"/>
+        </w:rPr>
+        <w:t>එක</w:t>
+      </w:r>
+      <w:r>
+        <w:rPr>
+          <w:rFonts w:hint="cs"/>
+          <w:lang w:bidi="si-LK"/>
+        </w:rPr>
+        <w:t>,</w:t>
+      </w:r>
+      <w:r>
+        <w:rPr>
+          <w:rFonts w:hint="cs"/>
+          <w:cs/>
+          <w:lang w:bidi="si-LK"/>
+        </w:rPr>
+        <w:t xml:space="preserve"> </w:t>
+      </w:r>
+      <w:r>
+        <w:rPr>
+          <w:lang w:bidi="si-LK"/>
+        </w:rPr>
+        <w:t xml:space="preserve">Property Table </w:t>
+      </w:r>
+      <w:r>
+        <w:rPr>
+          <w:rFonts w:hint="cs"/>
+          <w:cs/>
+          <w:lang w:bidi="si-LK"/>
+        </w:rPr>
+        <w:t>එකට දුන්නා.</w:t>
+      </w:r>
+    </w:p>
+    <w:p>
+      <w:pPr>
+        <w:rPr>
+          <w:i/>
+          <w:iCs/>
+          <w:lang w:bidi="si-LK"/>
+        </w:rPr>
+      </w:pPr>
+      <w:r>
+        <w:rPr>
+          <w:i/>
+          <w:iCs/>
+          <w:lang w:bidi="si-LK"/>
+        </w:rPr>
+        <w:t>Focus the table</w:t>
+      </w:r>
+    </w:p>
+    <w:p>
+      <w:pPr>
+        <w:rPr>
+          <w:lang w:bidi="si-LK"/>
+        </w:rPr>
+      </w:pPr>
+      <w:r>
+        <w:rPr>
+          <w:lang w:bidi="si-LK"/>
+        </w:rPr>
+        <w:drawing>
+          <wp:inline distT="0" distB="0" distL="0" distR="0" wp14:anchorId="43ABFFFD" wp14:editId="49B3DE96">
+            <wp:extent cx="5943600" cy="4272280"/>
+            <wp:effectExtent l="0" t="0" r="0" b="0"/>
+            <wp:docPr id="8" name="Picture 8"/>
+            <wp:cNvGraphicFramePr>
+              <a:graphicFrameLocks xmlns:a="http://schemas.openxmlformats.org/drawingml/2006/main" noChangeAspect="1"/>
+            </wp:cNvGraphicFramePr>
+            <a:graphic xmlns:a="http://schemas.openxmlformats.org/drawingml/2006/main">
+              <a:graphicData uri="http://schemas.openxmlformats.org/drawingml/2006/picture">
+                <pic:pic xmlns:pic="http://schemas.openxmlformats.org/drawingml/2006/picture">
+                  <pic:nvPicPr>
+                    <pic:cNvPr id="1" name=""/>
+                    <pic:cNvPicPr/>
+                  </pic:nvPicPr>
+                  <pic:blipFill>
+                    <a:blip r:embed="rId14"/>
+                    <a:stretch>
+                      <a:fillRect/>
+                    </a:stretch>
+                  </pic:blipFill>
+                  <pic:spPr>
+                    <a:xfrm>
+                      <a:off x="0" y="0"/>
+                      <a:ext cx="5943600" cy="4272280"/>
+                    </a:xfrm>
+                    <a:prstGeom prst="rect">
+                      <a:avLst/>
+                    </a:prstGeom>
+                  </pic:spPr>
+                </pic:pic>
+              </a:graphicData>
+            </a:graphic>
+          </wp:inline>
+        </w:drawing>
+      </w:r>
+    </w:p>
+    <w:p>
+      <w:pPr>
+        <w:rPr>
+          <w:lang w:bidi="si-LK"/>
+        </w:rPr>
+      </w:pPr>
+    </w:p>
+    <w:p>
+      <w:pPr>
+        <w:rPr>
+          <w:lang w:bidi="si-LK"/>
+        </w:rPr>
+      </w:pPr>
+    </w:p>
+    <w:p>
+      <w:pPr>
+        <w:rPr>
+          <w:lang w:bidi="si-LK"/>
+        </w:rPr>
+      </w:pPr>
+    </w:p>
+    <w:p>
+      <w:pPr>
+        <w:jc w:val="center"/>
+        <w:rPr>
+          <w:b/>
+          <w:bCs/>
+          <w:lang w:bidi="si-LK"/>
+        </w:rPr>
+      </w:pPr>
+    </w:p>
+    <w:p>
+      <w:pPr>
+        <w:jc w:val="center"/>
+        <w:rPr>
+          <w:b/>
+          <w:bCs/>
+          <w:lang w:bidi="si-LK"/>
+        </w:rPr>
+      </w:pPr>
+    </w:p>
+    <w:p>
+      <w:pPr>
+        <w:jc w:val="center"/>
+        <w:rPr>
+          <w:b/>
+          <w:bCs/>
+          <w:lang w:bidi="si-LK"/>
+        </w:rPr>
+      </w:pPr>
+    </w:p>
+    <w:p>
+      <w:pPr>
+        <w:jc w:val="center"/>
+        <w:rPr>
+          <w:b/>
+          <w:bCs/>
+          <w:lang w:bidi="si-LK"/>
+        </w:rPr>
+      </w:pPr>
+    </w:p>
+    <w:p>
+      <w:pPr>
+        <w:jc w:val="center"/>
+        <w:rPr>
+          <w:b/>
+          <w:bCs/>
+          <w:lang w:bidi="si-LK"/>
+        </w:rPr>
+      </w:pPr>
+      <w:r>
+        <w:rPr>
+          <w:b/>
+          <w:bCs/>
+          <w:lang w:bidi="si-LK"/>
+        </w:rPr>
+        <w:lastRenderedPageBreak/>
+        <w:t>Task 2</w:t>
+      </w:r>
+    </w:p>
+    <w:p>
+      <w:pPr>
+        <w:rPr>
+          <w:lang w:bidi="si-LK"/>
+        </w:rPr>
+      </w:pPr>
+    </w:p>
+    <w:p>
+      <w:pPr>
+        <w:rPr>
+          <w:lang w:bidi="si-LK"/>
+        </w:rPr>
+      </w:pPr>
+      <w:r>
+        <w:rPr>
+          <w:lang w:bidi="si-LK"/>
+        </w:rPr>
+        <w:t xml:space="preserve">- </w:t>
+      </w:r>
+      <w:r>
+        <w:rPr>
+          <w:rFonts w:cs="Iskoola Pota"/>
+          <w:cs/>
+          <w:lang w:bidi="si-LK"/>
+        </w:rPr>
+        <w:t>මේකෙදි මම දැනගත්ත්තා මුලින්ම</w:t>
+      </w:r>
+      <w:r>
+        <w:rPr>
+          <w:lang w:bidi="si-LK"/>
+        </w:rPr>
+        <w:t xml:space="preserve">, HTML Templates </w:t>
+      </w:r>
+      <w:r>
+        <w:rPr>
+          <w:rFonts w:cs="Iskoola Pota"/>
+          <w:cs/>
+          <w:lang w:bidi="si-LK"/>
+        </w:rPr>
+        <w:t>වල වෙන්නේ</w:t>
+      </w:r>
+      <w:r>
+        <w:rPr>
+          <w:lang w:bidi="si-LK"/>
+        </w:rPr>
+        <w:t xml:space="preserve">, Display </w:t>
+      </w:r>
+      <w:r>
+        <w:rPr>
+          <w:rFonts w:cs="Iskoola Pota"/>
+          <w:cs/>
+          <w:lang w:bidi="si-LK"/>
+        </w:rPr>
+        <w:t xml:space="preserve">කරන </w:t>
+      </w:r>
+      <w:r>
+        <w:rPr>
+          <w:lang w:bidi="si-LK"/>
+        </w:rPr>
+        <w:t xml:space="preserve">Process </w:t>
+      </w:r>
+      <w:r>
+        <w:rPr>
+          <w:rFonts w:cs="Iskoola Pota"/>
+          <w:cs/>
+          <w:lang w:bidi="si-LK"/>
+        </w:rPr>
+        <w:t>එක විතරයි. එහෙනම් කොහොමද</w:t>
+      </w:r>
+      <w:r>
+        <w:rPr>
+          <w:lang w:bidi="si-LK"/>
+        </w:rPr>
+        <w:t xml:space="preserve">, Hotel </w:t>
+      </w:r>
+      <w:r>
+        <w:rPr>
+          <w:rFonts w:cs="Iskoola Pota"/>
+          <w:cs/>
+          <w:lang w:bidi="si-LK"/>
+        </w:rPr>
+        <w:t>එකකට අනන්‍ය වෙච්ච</w:t>
+      </w:r>
+      <w:r>
+        <w:rPr>
+          <w:lang w:bidi="si-LK"/>
+        </w:rPr>
+        <w:t xml:space="preserve">, Price </w:t>
+      </w:r>
+      <w:r>
+        <w:rPr>
+          <w:rFonts w:cs="Iskoola Pota"/>
+          <w:cs/>
+          <w:lang w:bidi="si-LK"/>
+        </w:rPr>
+        <w:t>එක</w:t>
+      </w:r>
+      <w:r>
+        <w:rPr>
+          <w:lang w:bidi="si-LK"/>
+        </w:rPr>
+        <w:t xml:space="preserve">, Price Table </w:t>
+      </w:r>
+      <w:r>
+        <w:rPr>
+          <w:rFonts w:cs="Iskoola Pota"/>
+          <w:cs/>
+          <w:lang w:bidi="si-LK"/>
+        </w:rPr>
+        <w:t>එකෙන් අරගෙන</w:t>
+      </w:r>
+      <w:r>
+        <w:rPr>
+          <w:lang w:bidi="si-LK"/>
+        </w:rPr>
+        <w:t xml:space="preserve">, Template </w:t>
+      </w:r>
+      <w:r>
+        <w:rPr>
+          <w:rFonts w:cs="Iskoola Pota"/>
+          <w:cs/>
+          <w:lang w:bidi="si-LK"/>
+        </w:rPr>
+        <w:t xml:space="preserve">එකක </w:t>
+      </w:r>
+      <w:r>
+        <w:rPr>
+          <w:lang w:bidi="si-LK"/>
+        </w:rPr>
+        <w:t xml:space="preserve">Display </w:t>
+      </w:r>
+      <w:r>
+        <w:rPr>
+          <w:rFonts w:cs="Iskoola Pota"/>
+          <w:cs/>
+          <w:lang w:bidi="si-LK"/>
+        </w:rPr>
+        <w:t>කරන්නේ කියලා</w:t>
+      </w:r>
+      <w:r>
+        <w:rPr>
+          <w:lang w:bidi="si-LK"/>
+        </w:rPr>
+        <w:t>?</w:t>
+      </w:r>
+    </w:p>
+    <w:p>
+      <w:pPr>
+        <w:rPr>
+          <w:lang w:bidi="si-LK"/>
+        </w:rPr>
+      </w:pPr>
+    </w:p>
+    <w:p>
+      <w:pPr>
+        <w:rPr>
+          <w:lang w:bidi="si-LK"/>
+        </w:rPr>
+      </w:pPr>
+      <w:r>
+        <w:rPr>
+          <w:lang w:bidi="si-LK"/>
+        </w:rPr>
+        <w:t xml:space="preserve">- </w:t>
+      </w:r>
+      <w:r>
+        <w:rPr>
+          <w:rFonts w:cs="Iskoola Pota"/>
+          <w:cs/>
+          <w:lang w:bidi="si-LK"/>
+        </w:rPr>
+        <w:t>මොකද</w:t>
+      </w:r>
+      <w:r>
+        <w:rPr>
+          <w:lang w:bidi="si-LK"/>
+        </w:rPr>
+        <w:t xml:space="preserve">, Hotel </w:t>
+      </w:r>
+      <w:r>
+        <w:rPr>
+          <w:rFonts w:cs="Iskoola Pota"/>
+          <w:cs/>
+          <w:lang w:bidi="si-LK"/>
+        </w:rPr>
+        <w:t>එකේ</w:t>
+      </w:r>
+      <w:r>
+        <w:rPr>
+          <w:lang w:bidi="si-LK"/>
+        </w:rPr>
+        <w:t xml:space="preserve">, ID </w:t>
+      </w:r>
+      <w:r>
+        <w:rPr>
+          <w:rFonts w:cs="Iskoola Pota"/>
+          <w:cs/>
+          <w:lang w:bidi="si-LK"/>
+        </w:rPr>
+        <w:t>එක අනුව</w:t>
+      </w:r>
+      <w:r>
+        <w:rPr>
+          <w:lang w:bidi="si-LK"/>
+        </w:rPr>
+        <w:t xml:space="preserve">, Price </w:t>
+      </w:r>
+      <w:r>
+        <w:rPr>
+          <w:rFonts w:cs="Iskoola Pota"/>
+          <w:cs/>
+          <w:lang w:bidi="si-LK"/>
+        </w:rPr>
+        <w:t xml:space="preserve">එක </w:t>
+      </w:r>
+      <w:r>
+        <w:rPr>
+          <w:lang w:bidi="si-LK"/>
+        </w:rPr>
+        <w:t xml:space="preserve">Display </w:t>
+      </w:r>
+      <w:r>
+        <w:rPr>
+          <w:rFonts w:cs="Iskoola Pota"/>
+          <w:cs/>
+          <w:lang w:bidi="si-LK"/>
+        </w:rPr>
+        <w:t xml:space="preserve">වෙන්න </w:t>
+      </w:r>
+      <w:r>
+        <w:rPr>
+          <w:lang w:bidi="si-LK"/>
+        </w:rPr>
+        <w:t xml:space="preserve">Logic </w:t>
+      </w:r>
+      <w:r>
+        <w:rPr>
+          <w:rFonts w:cs="Iskoola Pota"/>
+          <w:cs/>
+          <w:lang w:bidi="si-LK"/>
+        </w:rPr>
+        <w:t xml:space="preserve">එක </w:t>
+      </w:r>
+      <w:r>
+        <w:rPr>
+          <w:lang w:bidi="si-LK"/>
+        </w:rPr>
+        <w:t xml:space="preserve">HTML Template </w:t>
+      </w:r>
+      <w:r>
+        <w:rPr>
+          <w:rFonts w:cs="Iskoola Pota"/>
+          <w:cs/>
+          <w:lang w:bidi="si-LK"/>
+        </w:rPr>
+        <w:t xml:space="preserve">එකක ලියලා හරියන්නේ නෑ.  </w:t>
+      </w:r>
+    </w:p>
+    <w:p>
+      <w:pPr>
+        <w:rPr>
+          <w:lang w:bidi="si-LK"/>
+        </w:rPr>
+      </w:pPr>
+    </w:p>
+    <w:p>
+      <w:pPr>
+        <w:rPr>
+          <w:lang w:bidi="si-LK"/>
+        </w:rPr>
+      </w:pPr>
+      <w:r>
+        <w:rPr>
+          <w:rFonts w:cs="Iskoola Pota"/>
+          <w:cs/>
+          <w:lang w:bidi="si-LK"/>
+        </w:rPr>
+        <w:t>මේකට</w:t>
+      </w:r>
+      <w:r>
+        <w:rPr>
+          <w:lang w:bidi="si-LK"/>
+        </w:rPr>
+        <w:t xml:space="preserve">, Logic </w:t>
+      </w:r>
+      <w:r>
+        <w:rPr>
+          <w:rFonts w:cs="Iskoola Pota"/>
+          <w:cs/>
+          <w:lang w:bidi="si-LK"/>
+        </w:rPr>
+        <w:t xml:space="preserve">එක </w:t>
+      </w:r>
+      <w:r>
+        <w:rPr>
+          <w:lang w:bidi="si-LK"/>
+        </w:rPr>
+        <w:t xml:space="preserve">Views.py </w:t>
+      </w:r>
+      <w:r>
+        <w:rPr>
+          <w:rFonts w:cs="Iskoola Pota"/>
+          <w:cs/>
+          <w:lang w:bidi="si-LK"/>
+        </w:rPr>
+        <w:t>එකේම</w:t>
+      </w:r>
+      <w:r>
+        <w:rPr>
+          <w:lang w:bidi="si-LK"/>
+        </w:rPr>
+        <w:t xml:space="preserve">, </w:t>
+      </w:r>
+      <w:r>
+        <w:rPr>
+          <w:rFonts w:cs="Iskoola Pota"/>
+          <w:cs/>
+          <w:lang w:bidi="si-LK"/>
+        </w:rPr>
+        <w:t>ලියලා</w:t>
+      </w:r>
+      <w:r>
+        <w:rPr>
+          <w:lang w:bidi="si-LK"/>
+        </w:rPr>
+        <w:t xml:space="preserve">, </w:t>
+      </w:r>
+      <w:r>
+        <w:rPr>
+          <w:rFonts w:cs="Iskoola Pota"/>
+          <w:cs/>
+          <w:lang w:bidi="si-LK"/>
+        </w:rPr>
+        <w:t xml:space="preserve">ඒක </w:t>
+      </w:r>
+      <w:r>
+        <w:rPr>
+          <w:lang w:bidi="si-LK"/>
+        </w:rPr>
+        <w:t xml:space="preserve">Zip </w:t>
+      </w:r>
+      <w:r>
+        <w:rPr>
+          <w:rFonts w:cs="Iskoola Pota"/>
+          <w:cs/>
+          <w:lang w:bidi="si-LK"/>
+        </w:rPr>
+        <w:t>කරලා</w:t>
+      </w:r>
+      <w:r>
+        <w:rPr>
+          <w:lang w:bidi="si-LK"/>
+        </w:rPr>
+        <w:t xml:space="preserve">, Template </w:t>
+      </w:r>
+    </w:p>
+    <w:p>
+      <w:pPr>
+        <w:rPr>
+          <w:rFonts w:cs="Iskoola Pota"/>
+          <w:lang w:bidi="si-LK"/>
+        </w:rPr>
+      </w:pPr>
+      <w:r>
+        <w:rPr>
+          <w:rFonts w:cs="Iskoola Pota"/>
+          <w:cs/>
+          <w:lang w:bidi="si-LK"/>
+        </w:rPr>
+        <w:t>එකට ගෙන්න ඕනේ.</w:t>
+      </w:r>
+    </w:p>
+    <w:p>
+      <w:pPr>
+        <w:rPr>
+          <w:rFonts w:cs="Iskoola Pota"/>
+          <w:lang w:bidi="si-LK"/>
+        </w:rPr>
+      </w:pPr>
+    </w:p>
+    <w:p>
+      <w:pPr>
+        <w:rPr>
+          <w:rFonts w:cs="Iskoola Pota" w:hint="cs"/>
+          <w:i/>
+          <w:iCs/>
+          <w:cs/>
+          <w:lang w:bidi="si-LK"/>
+        </w:rPr>
+      </w:pPr>
+      <w:r>
+        <w:rPr>
+          <w:rFonts w:cs="Iskoola Pota"/>
+          <w:i/>
+          <w:iCs/>
+          <w:lang w:bidi="si-LK"/>
+        </w:rPr>
+        <w:t xml:space="preserve">Diary </w:t>
+      </w:r>
+      <w:r>
+        <w:rPr>
+          <w:rFonts w:cs="Iskoola Pota" w:hint="cs"/>
+          <w:i/>
+          <w:iCs/>
+          <w:cs/>
+          <w:lang w:bidi="si-LK"/>
+        </w:rPr>
+        <w:t>එකට දාද්දී</w:t>
+      </w:r>
+      <w:r>
+        <w:rPr>
+          <w:rFonts w:cs="Iskoola Pota" w:hint="cs"/>
+          <w:i/>
+          <w:iCs/>
+          <w:lang w:bidi="si-LK"/>
+        </w:rPr>
+        <w:t>,</w:t>
+      </w:r>
+      <w:r>
+        <w:rPr>
+          <w:rFonts w:cs="Iskoola Pota" w:hint="cs"/>
+          <w:i/>
+          <w:iCs/>
+          <w:cs/>
+          <w:lang w:bidi="si-LK"/>
+        </w:rPr>
+        <w:t xml:space="preserve"> </w:t>
+      </w:r>
+      <w:r>
+        <w:rPr>
+          <w:rFonts w:cs="Iskoola Pota"/>
+          <w:i/>
+          <w:iCs/>
+          <w:lang w:bidi="si-LK"/>
+        </w:rPr>
+        <w:t xml:space="preserve">Comments </w:t>
+      </w:r>
+      <w:r>
+        <w:rPr>
+          <w:rFonts w:cs="Iskoola Pota" w:hint="cs"/>
+          <w:i/>
+          <w:iCs/>
+          <w:cs/>
+          <w:lang w:bidi="si-LK"/>
+        </w:rPr>
+        <w:t xml:space="preserve">නැති </w:t>
+      </w:r>
+      <w:r>
+        <w:rPr>
+          <w:rFonts w:cs="Iskoola Pota"/>
+          <w:i/>
+          <w:iCs/>
+          <w:lang w:bidi="si-LK"/>
+        </w:rPr>
+        <w:t xml:space="preserve">Code </w:t>
+      </w:r>
+      <w:r>
+        <w:rPr>
+          <w:rFonts w:cs="Iskoola Pota" w:hint="cs"/>
+          <w:i/>
+          <w:iCs/>
+          <w:cs/>
+          <w:lang w:bidi="si-LK"/>
+        </w:rPr>
+        <w:t>එක විතරක් දාන්න</w:t>
+      </w:r>
+      <w:r>
+        <w:rPr>
+          <w:rFonts w:cs="Iskoola Pota"/>
+          <w:i/>
+          <w:iCs/>
+          <w:lang w:bidi="si-LK"/>
+        </w:rPr>
+        <w:t>.</w:t>
+      </w:r>
+    </w:p>
+    <w:p>
+      <w:pPr>
+        <w:rPr>
+          <w:lang w:bidi="si-LK"/>
+        </w:rPr>
+      </w:pPr>
+      <w:r>
+        <w:rPr>
+          <w:lang w:bidi="si-LK"/>
+        </w:rPr>
+        <w:drawing>
+          <wp:inline distT="0" distB="0" distL="0" distR="0" wp14:anchorId="45A4731A" wp14:editId="46851FD6">
+            <wp:extent cx="5943600" cy="2902585"/>
+            <wp:effectExtent l="0" t="0" r="0" b="0"/>
+            <wp:docPr id="13" name="Picture 13"/>
+            <wp:cNvGraphicFramePr>
+              <a:graphicFrameLocks xmlns:a="http://schemas.openxmlformats.org/drawingml/2006/main" noChangeAspect="1"/>
+            </wp:cNvGraphicFramePr>
+            <a:graphic xmlns:a="http://schemas.openxmlformats.org/drawingml/2006/main">
+              <a:graphicData uri="http://schemas.openxmlformats.org/drawingml/2006/picture">
+                <pic:pic xmlns:pic="http://schemas.openxmlformats.org/drawingml/2006/picture">
+                  <pic:nvPicPr>
+                    <pic:cNvPr id="1" name=""/>
+                    <pic:cNvPicPr/>
+                  </pic:nvPicPr>
+                  <pic:blipFill>
+                    <a:blip r:embed="rId15"/>
+                    <a:stretch>
+                      <a:fillRect/>
+                    </a:stretch>
+                  </pic:blipFill>
+                  <pic:spPr>
+                    <a:xfrm>
+                      <a:off x="0" y="0"/>
+                      <a:ext cx="5943600" cy="2902585"/>
+                    </a:xfrm>
+                    <a:prstGeom prst="rect">
+                      <a:avLst/>
+                    </a:prstGeom>
+                  </pic:spPr>
+                </pic:pic>
+              </a:graphicData>
+            </a:graphic>
+          </wp:inline>
+        </w:drawing>
+      </w:r>
+    </w:p>
+    <w:p>
+      <w:pPr>
+        <w:rPr>
+          <w:lang w:bidi="si-LK"/>
+        </w:rPr>
+      </w:pPr>
+    </w:p>
+    <w:p>
+      <w:pPr>
+        <w:rPr>
+          <w:lang w:bidi="si-LK"/>
+        </w:rPr>
+      </w:pPr>
+      <w:r>
+        <w:rPr>
+          <w:rFonts w:hint="cs"/>
+          <w:cs/>
+          <w:lang w:bidi="si-LK"/>
+        </w:rPr>
+        <w:t>ඊට පස්සෙ,</w:t>
+      </w:r>
+      <w:r>
+        <w:rPr>
+          <w:lang w:bidi="si-LK"/>
+        </w:rPr>
+        <w:t xml:space="preserve"> Template </w:t>
+      </w:r>
+      <w:r>
+        <w:rPr>
+          <w:rFonts w:hint="cs"/>
+          <w:cs/>
+          <w:lang w:bidi="si-LK"/>
+        </w:rPr>
+        <w:t>එකේ</w:t>
+      </w:r>
+      <w:r>
+        <w:rPr>
+          <w:rFonts w:hint="cs"/>
+          <w:lang w:bidi="si-LK"/>
+        </w:rPr>
+        <w:t>,</w:t>
+      </w:r>
+      <w:r>
+        <w:rPr>
+          <w:rFonts w:hint="cs"/>
+          <w:cs/>
+          <w:lang w:bidi="si-LK"/>
+        </w:rPr>
+        <w:t xml:space="preserve"> </w:t>
+      </w:r>
+      <w:r>
+        <w:rPr>
+          <w:lang w:bidi="si-LK"/>
+        </w:rPr>
+        <w:t xml:space="preserve">For Loop </w:t>
+      </w:r>
+      <w:r>
+        <w:rPr>
+          <w:rFonts w:hint="cs"/>
+          <w:cs/>
+          <w:lang w:bidi="si-LK"/>
+        </w:rPr>
+        <w:t xml:space="preserve">එකක් දාලා මේක </w:t>
+      </w:r>
+      <w:r>
+        <w:rPr>
+          <w:lang w:bidi="si-LK"/>
+        </w:rPr>
+        <w:t xml:space="preserve">Display </w:t>
+      </w:r>
+      <w:r>
+        <w:rPr>
+          <w:rFonts w:hint="cs"/>
+          <w:cs/>
+          <w:lang w:bidi="si-LK"/>
+        </w:rPr>
+        <w:t>කරගන්න පුළුවන්.</w:t>
+      </w:r>
+    </w:p>
+    <w:p>
+      <w:pPr>
+        <w:rPr>
+          <w:lang w:bidi="si-LK"/>
+        </w:rPr>
+      </w:pPr>
+      <w:r>
+        <w:rPr>
+          <w:lang w:bidi="si-LK"/>
+        </w:rPr>
+        <w:lastRenderedPageBreak/>
+        <w:drawing>
+          <wp:inline distT="0" distB="0" distL="0" distR="0" wp14:anchorId="55EA0571" wp14:editId="6B3336F3">
+            <wp:extent cx="5943600" cy="4217670"/>
+            <wp:effectExtent l="0" t="0" r="0" b="0"/>
+            <wp:docPr id="15" name="Picture 15"/>
+            <wp:cNvGraphicFramePr>
+              <a:graphicFrameLocks xmlns:a="http://schemas.openxmlformats.org/drawingml/2006/main" noChangeAspect="1"/>
+            </wp:cNvGraphicFramePr>
+            <a:graphic xmlns:a="http://schemas.openxmlformats.org/drawingml/2006/main">
+              <a:graphicData uri="http://schemas.openxmlformats.org/drawingml/2006/picture">
+                <pic:pic xmlns:pic="http://schemas.openxmlformats.org/drawingml/2006/picture">
+                  <pic:nvPicPr>
+                    <pic:cNvPr id="1" name=""/>
+                    <pic:cNvPicPr/>
+                  </pic:nvPicPr>
+                  <pic:blipFill>
+                    <a:blip r:embed="rId16"/>
+                    <a:stretch>
+                      <a:fillRect/>
+                    </a:stretch>
+                  </pic:blipFill>
+                  <pic:spPr>
+                    <a:xfrm>
+                      <a:off x="0" y="0"/>
+                      <a:ext cx="5943600" cy="4217670"/>
+                    </a:xfrm>
+                    <a:prstGeom prst="rect">
+                      <a:avLst/>
+                    </a:prstGeom>
+                  </pic:spPr>
+                </pic:pic>
+              </a:graphicData>
+            </a:graphic>
+          </wp:inline>
+        </w:drawing>
+      </w:r>
+    </w:p>
+    <w:p>
+      <w:pPr>
+        <w:rPr>
+          <w:lang w:bidi="si-LK"/>
+        </w:rPr>
+      </w:pPr>
+    </w:p>
+    <w:p>
+      <w:pPr>
+        <w:rPr>
+          <w:lang w:bidi="si-LK"/>
+        </w:rPr>
+      </w:pPr>
+    </w:p>
+    <w:p>
+      <w:pPr>
+        <w:rPr>
+          <w:lang w:bidi="si-LK"/>
+        </w:rPr>
+      </w:pPr>
+    </w:p>
+    <w:p>
+      <w:pPr>
+        <w:rPr>
+          <w:rFonts w:hint="cs"/>
+          <w:lang w:bidi="si-LK"/>
         </w:rPr>
       </w:pPr>
     </w:p>

</xml_diff>

<commit_message>
For developer purposes, passed Property details and map details to the "result.html" from "views.py".
</commit_message>
<xml_diff>
--- a/Evidences.docx
+++ b/Evidences.docx
@@ -524,15 +524,7 @@
         <w:t>අද මට තියෙන්නේ</w:t>
       </w:r>
       <w:r>
-        <w:t xml:space="preserve">, </w:t>
-      </w:r>
-      <w:proofErr w:type="spellStart"/>
-      <w:r>
-        <w:t>MyEpicStaysDemo</w:t>
-      </w:r>
-      <w:proofErr w:type="spellEnd"/>
-      <w:r>
-        <w:t xml:space="preserve"> Site </w:t>
+        <w:t xml:space="preserve">, MyEpicStaysDemo Site </w:t>
       </w:r>
       <w:r>
         <w:rPr>
@@ -1002,7 +994,6 @@
     <w:p>
       <w:pPr>
         <w:rPr>
-          <w:rFonts w:hint="cs"/>
           <w:lang w:bidi="si-LK"/>
         </w:rPr>
       </w:pPr>
@@ -1081,6 +1072,7 @@
       </w:pPr>
       <w:r>
         <w:rPr>
+          <w:noProof/>
           <w:lang w:bidi="si-LK"/>
         </w:rPr>
         <w:drawing>
@@ -1135,6 +1127,7 @@
       </w:pPr>
       <w:r>
         <w:rPr>
+          <w:noProof/>
           <w:lang w:bidi="si-LK"/>
         </w:rPr>
         <w:drawing>
@@ -1542,21 +1535,7 @@
         <w:rPr>
           <w:lang w:bidi="si-LK"/>
         </w:rPr>
-        <w:t>Total Price = (</w:t>
-      </w:r>
-      <w:proofErr w:type="spellStart"/>
-      <w:r>
-        <w:rPr>
-          <w:lang w:bidi="si-LK"/>
-        </w:rPr>
-        <w:t>minimum_night_price</w:t>
-      </w:r>
-      <w:proofErr w:type="spellEnd"/>
-      <w:r>
-        <w:rPr>
-          <w:lang w:bidi="si-LK"/>
-        </w:rPr>
-        <w:t xml:space="preserve"> × Nights ) + Additional Guest Prices" </w:t>
+        <w:t xml:space="preserve">Total Price = (minimum_night_price × Nights ) + Additional Guest Prices" </w:t>
       </w:r>
       <w:r>
         <w:rPr>
@@ -3018,317 +2997,316 @@
     <w:p>
       <w:r>
         <w:lastRenderedPageBreak/>
-        <w:t>2025/09/2</w:t>
-      </w:r>
-      <w:r>
-        <w:t>2</w:t>
-      </w:r>
-      <w:r>
-        <w:t xml:space="preserve"> - Evidences</w:t>
-      </w:r>
-    </w:p>
-    <w:p>
-      <w:pPr>
-        <w:rPr>
-          <w:rFonts w:cs="Iskoola Pota" w:hint="cs"/>
-          <w:cs/>
-          <w:lang w:bidi="si-LK"/>
-        </w:rPr>
-      </w:pPr>
-      <w:r>
+        <w:t>2025/09/22 - Evidences</w:t>
+      </w:r>
+    </w:p>
+    <w:p>
+      <w:pPr>
         <w:rPr>
           <w:rFonts w:cs="Iskoola Pota"/>
           <w:cs/>
           <w:lang w:bidi="si-LK"/>
         </w:rPr>
+      </w:pPr>
+      <w:r>
+        <w:rPr>
+          <w:rFonts w:cs="Iskoola Pota"/>
+          <w:cs/>
+          <w:lang w:bidi="si-LK"/>
+        </w:rPr>
         <w:t>අද මට තියෙන්නේ</w:t>
       </w:r>
       <w:r>
+        <w:t xml:space="preserve">, MyEpicStaysDemo Site </w:t>
+      </w:r>
+      <w:r>
+        <w:rPr>
+          <w:rFonts w:cs="Iskoola Pota"/>
+          <w:cs/>
+          <w:lang w:bidi="si-LK"/>
+        </w:rPr>
+        <w:t>එකේ</w:t>
+      </w:r>
+      <w:r>
         <w:t xml:space="preserve">, </w:t>
       </w:r>
-      <w:proofErr w:type="spellStart"/>
-      <w:r>
-        <w:t>MyEpicStaysDemo</w:t>
-      </w:r>
-      <w:proofErr w:type="spellEnd"/>
-      <w:r>
-        <w:t xml:space="preserve"> Site </w:t>
-      </w:r>
+      <w:r>
+        <w:rPr>
+          <w:rFonts w:hint="cs"/>
+          <w:cs/>
+          <w:lang w:bidi="si-LK"/>
+        </w:rPr>
+        <w:t xml:space="preserve">හෝටල් ඔක්කොගෙම </w:t>
+      </w:r>
+      <w:r>
+        <w:rPr>
+          <w:lang w:bidi="si-LK"/>
+        </w:rPr>
+        <w:t xml:space="preserve">Map </w:t>
+      </w:r>
+      <w:r>
+        <w:rPr>
+          <w:rFonts w:hint="cs"/>
+          <w:cs/>
+          <w:lang w:bidi="si-LK"/>
+        </w:rPr>
+        <w:t>එක පෙන්නන විදිහට හදන්න.</w:t>
+      </w:r>
+    </w:p>
+    <w:p>
+      <w:pPr>
+        <w:rPr>
+          <w:lang w:bidi="si-LK"/>
+        </w:rPr>
+      </w:pPr>
+    </w:p>
+    <w:p>
+      <w:pPr>
+        <w:rPr>
+          <w:lang w:bidi="si-LK"/>
+        </w:rPr>
+      </w:pPr>
+      <w:r>
+        <w:rPr>
+          <w:lang w:bidi="si-LK"/>
+        </w:rPr>
+        <w:tab/>
+      </w:r>
+      <w:r>
+        <w:rPr>
+          <w:lang w:bidi="si-LK"/>
+        </w:rPr>
+        <w:tab/>
+      </w:r>
+      <w:r>
+        <w:rPr>
+          <w:cs/>
+          <w:lang w:bidi="si-LK"/>
+        </w:rPr>
+        <w:tab/>
+      </w:r>
+      <w:r>
+        <w:rPr>
+          <w:cs/>
+          <w:lang w:bidi="si-LK"/>
+        </w:rPr>
+        <w:tab/>
+      </w:r>
+      <w:r>
+        <w:rPr>
+          <w:cs/>
+          <w:lang w:bidi="si-LK"/>
+        </w:rPr>
+        <w:tab/>
+      </w:r>
+      <w:r>
+        <w:rPr>
+          <w:lang w:bidi="si-LK"/>
+        </w:rPr>
+        <w:t>Task 1</w:t>
+      </w:r>
+    </w:p>
+    <w:p>
+      <w:pPr>
+        <w:rPr>
+          <w:lang w:bidi="si-LK"/>
+        </w:rPr>
+      </w:pPr>
+      <w:r>
+        <w:rPr>
+          <w:lang w:bidi="si-LK"/>
+        </w:rPr>
+        <w:t xml:space="preserve">* </w:t>
+      </w:r>
+      <w:r>
+        <w:rPr>
+          <w:rFonts w:hint="cs"/>
+          <w:cs/>
+          <w:lang w:bidi="si-LK"/>
+        </w:rPr>
+        <w:t>මට මේකෙදි</w:t>
+      </w:r>
+      <w:r>
+        <w:rPr>
+          <w:rFonts w:hint="cs"/>
+          <w:lang w:bidi="si-LK"/>
+        </w:rPr>
+        <w:t>,</w:t>
+      </w:r>
+      <w:r>
+        <w:rPr>
+          <w:rFonts w:hint="cs"/>
+          <w:cs/>
+          <w:lang w:bidi="si-LK"/>
+        </w:rPr>
+        <w:t xml:space="preserve"> හම්බුනා </w:t>
+      </w:r>
+      <w:r>
+        <w:rPr>
+          <w:lang w:bidi="si-LK"/>
+        </w:rPr>
+        <w:t>“Leaflet”</w:t>
+      </w:r>
+      <w:r>
+        <w:rPr>
+          <w:rFonts w:hint="cs"/>
+          <w:cs/>
+          <w:lang w:bidi="si-LK"/>
+        </w:rPr>
+        <w:t xml:space="preserve"> කියලා</w:t>
+      </w:r>
+      <w:r>
+        <w:rPr>
+          <w:rFonts w:hint="cs"/>
+          <w:lang w:bidi="si-LK"/>
+        </w:rPr>
+        <w:t>,</w:t>
+      </w:r>
+      <w:r>
+        <w:rPr>
+          <w:rFonts w:hint="cs"/>
+          <w:cs/>
+          <w:lang w:bidi="si-LK"/>
+        </w:rPr>
+        <w:t xml:space="preserve"> </w:t>
+      </w:r>
+      <w:r>
+        <w:rPr>
+          <w:lang w:bidi="si-LK"/>
+        </w:rPr>
+        <w:t xml:space="preserve">Free,  </w:t>
+      </w:r>
+      <w:r>
+        <w:rPr>
+          <w:lang w:bidi="si-LK"/>
+        </w:rPr>
+        <w:t>J</w:t>
+      </w:r>
+      <w:r>
+        <w:rPr>
+          <w:lang w:bidi="si-LK"/>
+        </w:rPr>
+        <w:t xml:space="preserve">avaScript Library </w:t>
+      </w:r>
+      <w:r>
+        <w:rPr>
+          <w:rFonts w:hint="cs"/>
+          <w:cs/>
+          <w:lang w:bidi="si-LK"/>
+        </w:rPr>
+        <w:t xml:space="preserve">එකක්. මේකේ ඕන රටක </w:t>
+      </w:r>
+      <w:r>
+        <w:rPr>
+          <w:lang w:bidi="si-LK"/>
+        </w:rPr>
+        <w:t xml:space="preserve">Map </w:t>
+      </w:r>
+      <w:r>
+        <w:rPr>
+          <w:rFonts w:hint="cs"/>
+          <w:cs/>
+          <w:lang w:bidi="si-LK"/>
+        </w:rPr>
+        <w:t xml:space="preserve">එක ඇඳලා තියෙනවා. අපිට තියෙන්නේ අපිට ඕන </w:t>
+      </w:r>
+      <w:r>
+        <w:rPr>
+          <w:lang w:bidi="si-LK"/>
+        </w:rPr>
+        <w:t xml:space="preserve">Location </w:t>
+      </w:r>
+      <w:r>
+        <w:rPr>
+          <w:rFonts w:hint="cs"/>
+          <w:cs/>
+          <w:lang w:bidi="si-LK"/>
+        </w:rPr>
+        <w:t>වල</w:t>
+      </w:r>
+      <w:r>
+        <w:rPr>
+          <w:rFonts w:hint="cs"/>
+          <w:lang w:bidi="si-LK"/>
+        </w:rPr>
+        <w:t>,</w:t>
+      </w:r>
+      <w:r>
+        <w:rPr>
+          <w:rFonts w:hint="cs"/>
+          <w:cs/>
+          <w:lang w:bidi="si-LK"/>
+        </w:rPr>
+        <w:t xml:space="preserve"> </w:t>
+      </w:r>
+      <w:r>
+        <w:rPr>
+          <w:lang w:bidi="si-LK"/>
+        </w:rPr>
+        <w:t>Latitude, Longitude</w:t>
+      </w:r>
+      <w:r>
+        <w:rPr>
+          <w:rFonts w:hint="cs"/>
+          <w:cs/>
+          <w:lang w:bidi="si-LK"/>
+        </w:rPr>
+        <w:t xml:space="preserve"> අගයන්</w:t>
+      </w:r>
+      <w:r>
+        <w:rPr>
+          <w:lang w:bidi="si-LK"/>
+        </w:rPr>
+        <w:t xml:space="preserve"> </w:t>
+      </w:r>
+      <w:r>
+        <w:rPr>
+          <w:rFonts w:hint="cs"/>
+          <w:cs/>
+          <w:lang w:bidi="si-LK"/>
+        </w:rPr>
+        <w:t>දෙන්න</w:t>
+      </w:r>
+    </w:p>
+    <w:p>
+      <w:pPr>
+        <w:rPr>
+          <w:lang w:bidi="si-LK"/>
+        </w:rPr>
+      </w:pPr>
+      <w:r>
+        <w:rPr>
+          <w:rFonts w:hint="cs"/>
+          <w:cs/>
+          <w:lang w:bidi="si-LK"/>
+        </w:rPr>
+        <w:t xml:space="preserve">මේ තියෙන්නේ එහෙම කරපු </w:t>
+      </w:r>
+      <w:r>
+        <w:rPr>
+          <w:lang w:bidi="si-LK"/>
+        </w:rPr>
+        <w:t xml:space="preserve">Demo </w:t>
+      </w:r>
+      <w:r>
+        <w:rPr>
+          <w:rFonts w:hint="cs"/>
+          <w:cs/>
+          <w:lang w:bidi="si-LK"/>
+        </w:rPr>
+        <w:t>එකක්.</w:t>
+      </w:r>
+    </w:p>
+    <w:p>
+      <w:pPr>
+        <w:rPr>
+          <w:lang w:bidi="si-LK"/>
+        </w:rPr>
+      </w:pPr>
       <w:r>
         <w:rPr>
           <w:rFonts w:cs="Iskoola Pota"/>
-          <w:cs/>
-          <w:lang w:bidi="si-LK"/>
-        </w:rPr>
-        <w:t>එකේ</w:t>
-      </w:r>
-      <w:r>
-        <w:t xml:space="preserve">, </w:t>
-      </w:r>
-      <w:r>
-        <w:rPr>
-          <w:rFonts w:hint="cs"/>
-          <w:cs/>
-          <w:lang w:bidi="si-LK"/>
-        </w:rPr>
-        <w:t xml:space="preserve">හෝටල් ඔක්කොගෙම </w:t>
-      </w:r>
-      <w:r>
-        <w:rPr>
-          <w:lang w:bidi="si-LK"/>
-        </w:rPr>
-        <w:t xml:space="preserve">Map </w:t>
-      </w:r>
-      <w:r>
-        <w:rPr>
-          <w:rFonts w:hint="cs"/>
-          <w:cs/>
-          <w:lang w:bidi="si-LK"/>
-        </w:rPr>
-        <w:t>එක පෙන්නන විදිහට හදන්න.</w:t>
-      </w:r>
-    </w:p>
-    <w:p>
-      <w:pPr>
-        <w:rPr>
-          <w:lang w:bidi="si-LK"/>
-        </w:rPr>
-      </w:pPr>
-    </w:p>
-    <w:p>
-      <w:pPr>
-        <w:rPr>
-          <w:lang w:bidi="si-LK"/>
-        </w:rPr>
-      </w:pPr>
-      <w:r>
-        <w:rPr>
-          <w:lang w:bidi="si-LK"/>
-        </w:rPr>
-        <w:tab/>
-      </w:r>
-      <w:r>
-        <w:rPr>
-          <w:lang w:bidi="si-LK"/>
-        </w:rPr>
-        <w:tab/>
-      </w:r>
-      <w:r>
-        <w:rPr>
-          <w:cs/>
-          <w:lang w:bidi="si-LK"/>
-        </w:rPr>
-        <w:tab/>
-      </w:r>
-      <w:r>
-        <w:rPr>
-          <w:cs/>
-          <w:lang w:bidi="si-LK"/>
-        </w:rPr>
-        <w:tab/>
-      </w:r>
-      <w:r>
-        <w:rPr>
-          <w:cs/>
-          <w:lang w:bidi="si-LK"/>
-        </w:rPr>
-        <w:tab/>
-      </w:r>
-      <w:r>
-        <w:rPr>
-          <w:lang w:bidi="si-LK"/>
-        </w:rPr>
-        <w:t>Task 1</w:t>
-      </w:r>
-    </w:p>
-    <w:p>
-      <w:pPr>
-        <w:rPr>
-          <w:lang w:bidi="si-LK"/>
-        </w:rPr>
-      </w:pPr>
-      <w:r>
-        <w:rPr>
-          <w:lang w:bidi="si-LK"/>
-        </w:rPr>
-        <w:t xml:space="preserve">* </w:t>
-      </w:r>
-      <w:r>
-        <w:rPr>
-          <w:rFonts w:hint="cs"/>
-          <w:cs/>
-          <w:lang w:bidi="si-LK"/>
-        </w:rPr>
-        <w:t>මට මේකෙදි</w:t>
-      </w:r>
-      <w:r>
-        <w:rPr>
-          <w:rFonts w:hint="cs"/>
-          <w:lang w:bidi="si-LK"/>
-        </w:rPr>
-        <w:t>,</w:t>
-      </w:r>
-      <w:r>
-        <w:rPr>
-          <w:rFonts w:hint="cs"/>
-          <w:cs/>
-          <w:lang w:bidi="si-LK"/>
-        </w:rPr>
-        <w:t xml:space="preserve"> හම්බුනා </w:t>
-      </w:r>
-      <w:r>
-        <w:rPr>
-          <w:lang w:bidi="si-LK"/>
-        </w:rPr>
-        <w:t>“Leaflet”</w:t>
-      </w:r>
-      <w:r>
-        <w:rPr>
-          <w:rFonts w:hint="cs"/>
-          <w:cs/>
-          <w:lang w:bidi="si-LK"/>
-        </w:rPr>
-        <w:t xml:space="preserve"> කියලා</w:t>
-      </w:r>
-      <w:r>
-        <w:rPr>
-          <w:rFonts w:hint="cs"/>
-          <w:lang w:bidi="si-LK"/>
-        </w:rPr>
-        <w:t>,</w:t>
-      </w:r>
-      <w:r>
-        <w:rPr>
-          <w:rFonts w:hint="cs"/>
-          <w:cs/>
-          <w:lang w:bidi="si-LK"/>
-        </w:rPr>
-        <w:t xml:space="preserve"> </w:t>
-      </w:r>
-      <w:r>
-        <w:rPr>
-          <w:lang w:bidi="si-LK"/>
-        </w:rPr>
-        <w:t xml:space="preserve">Free,  Developer friendly, JavaScript Library </w:t>
-      </w:r>
-      <w:r>
-        <w:rPr>
-          <w:rFonts w:hint="cs"/>
-          <w:cs/>
-          <w:lang w:bidi="si-LK"/>
-        </w:rPr>
-        <w:t xml:space="preserve">එකක්. මේකේ ඕන රටක </w:t>
-      </w:r>
-      <w:r>
-        <w:rPr>
-          <w:lang w:bidi="si-LK"/>
-        </w:rPr>
-        <w:t xml:space="preserve">Map </w:t>
-      </w:r>
-      <w:r>
-        <w:rPr>
-          <w:rFonts w:hint="cs"/>
-          <w:cs/>
-          <w:lang w:bidi="si-LK"/>
-        </w:rPr>
-        <w:t xml:space="preserve">එක ඇඳලා තියෙනවා. අපිට තියෙන්නේ අපිට ඕන </w:t>
-      </w:r>
-      <w:r>
-        <w:rPr>
-          <w:lang w:bidi="si-LK"/>
-        </w:rPr>
-        <w:t xml:space="preserve">Location </w:t>
-      </w:r>
-      <w:r>
-        <w:rPr>
-          <w:rFonts w:hint="cs"/>
-          <w:cs/>
-          <w:lang w:bidi="si-LK"/>
-        </w:rPr>
-        <w:t>වල</w:t>
-      </w:r>
-      <w:r>
-        <w:rPr>
-          <w:rFonts w:hint="cs"/>
-          <w:lang w:bidi="si-LK"/>
-        </w:rPr>
-        <w:t>,</w:t>
-      </w:r>
-      <w:r>
-        <w:rPr>
-          <w:rFonts w:hint="cs"/>
-          <w:cs/>
-          <w:lang w:bidi="si-LK"/>
-        </w:rPr>
-        <w:t xml:space="preserve"> </w:t>
-      </w:r>
-      <w:r>
-        <w:rPr>
-          <w:lang w:bidi="si-LK"/>
-        </w:rPr>
-        <w:t>Latitude, Longitude</w:t>
-      </w:r>
-      <w:r>
-        <w:rPr>
-          <w:rFonts w:hint="cs"/>
-          <w:cs/>
-          <w:lang w:bidi="si-LK"/>
-        </w:rPr>
-        <w:t xml:space="preserve"> අගයන්</w:t>
-      </w:r>
-      <w:r>
-        <w:rPr>
-          <w:lang w:bidi="si-LK"/>
-        </w:rPr>
-        <w:t xml:space="preserve"> </w:t>
-      </w:r>
-      <w:r>
-        <w:rPr>
-          <w:rFonts w:hint="cs"/>
-          <w:cs/>
-          <w:lang w:bidi="si-LK"/>
-        </w:rPr>
-        <w:t>දෙන්න විතරයි.</w:t>
-      </w:r>
-    </w:p>
-    <w:p>
-      <w:pPr>
-        <w:rPr>
-          <w:lang w:bidi="si-LK"/>
-        </w:rPr>
-      </w:pPr>
-      <w:r>
-        <w:rPr>
-          <w:rFonts w:hint="cs"/>
-          <w:cs/>
-          <w:lang w:bidi="si-LK"/>
-        </w:rPr>
-        <w:t xml:space="preserve">මේ තියෙන්නේ එහෙම කරපු </w:t>
-      </w:r>
-      <w:r>
-        <w:rPr>
-          <w:lang w:bidi="si-LK"/>
-        </w:rPr>
-        <w:t xml:space="preserve">Demo </w:t>
-      </w:r>
-      <w:r>
-        <w:rPr>
-          <w:rFonts w:hint="cs"/>
-          <w:cs/>
-          <w:lang w:bidi="si-LK"/>
-        </w:rPr>
-        <w:t>එකක්.</w:t>
-      </w:r>
-    </w:p>
-    <w:p>
-      <w:pPr>
-        <w:rPr>
-          <w:lang w:bidi="si-LK"/>
-        </w:rPr>
-      </w:pPr>
-      <w:r>
-        <w:rPr>
-          <w:rFonts w:cs="Iskoola Pota"/>
+          <w:noProof/>
           <w:cs/>
           <w:lang w:bidi="si-LK"/>
         </w:rPr>
@@ -3587,6 +3565,706 @@
           <w:lang w:bidi="si-LK"/>
         </w:rPr>
       </w:pPr>
+    </w:p>
+    <w:p>
+      <w:pPr>
+        <w:rPr>
+          <w:lang w:bidi="si-LK"/>
+        </w:rPr>
+      </w:pPr>
+    </w:p>
+    <w:p>
+      <w:pPr>
+        <w:rPr>
+          <w:lang w:bidi="si-LK"/>
+        </w:rPr>
+      </w:pPr>
+    </w:p>
+    <w:p>
+      <w:pPr>
+        <w:rPr>
+          <w:lang w:bidi="si-LK"/>
+        </w:rPr>
+      </w:pPr>
+    </w:p>
+    <w:p>
+      <w:pPr>
+        <w:rPr>
+          <w:lang w:bidi="si-LK"/>
+        </w:rPr>
+      </w:pPr>
+      <w:r>
+        <w:rPr>
+          <w:cs/>
+          <w:lang w:bidi="si-LK"/>
+        </w:rPr>
+        <w:lastRenderedPageBreak/>
+        <w:tab/>
+      </w:r>
+      <w:r>
+        <w:rPr>
+          <w:cs/>
+          <w:lang w:bidi="si-LK"/>
+        </w:rPr>
+        <w:tab/>
+      </w:r>
+      <w:r>
+        <w:rPr>
+          <w:cs/>
+          <w:lang w:bidi="si-LK"/>
+        </w:rPr>
+        <w:tab/>
+      </w:r>
+      <w:r>
+        <w:rPr>
+          <w:cs/>
+          <w:lang w:bidi="si-LK"/>
+        </w:rPr>
+        <w:tab/>
+      </w:r>
+      <w:r>
+        <w:rPr>
+          <w:lang w:bidi="si-LK"/>
+        </w:rPr>
+        <w:t>TASK 01</w:t>
+      </w:r>
+    </w:p>
+    <w:p>
+      <w:pPr>
+        <w:rPr>
+          <w:lang w:bidi="si-LK"/>
+        </w:rPr>
+      </w:pPr>
+      <w:r>
+        <w:rPr>
+          <w:lang w:bidi="si-LK"/>
+        </w:rPr>
+        <w:t>“Result.html”</w:t>
+      </w:r>
+      <w:r>
+        <w:rPr>
+          <w:rFonts w:hint="cs"/>
+          <w:cs/>
+          <w:lang w:bidi="si-LK"/>
+        </w:rPr>
+        <w:t xml:space="preserve"> එකේ</w:t>
+      </w:r>
+      <w:r>
+        <w:rPr>
+          <w:rFonts w:hint="cs"/>
+          <w:lang w:bidi="si-LK"/>
+        </w:rPr>
+        <w:t>,</w:t>
+      </w:r>
+      <w:r>
+        <w:rPr>
+          <w:rFonts w:hint="cs"/>
+          <w:cs/>
+          <w:lang w:bidi="si-LK"/>
+        </w:rPr>
+        <w:t xml:space="preserve"> </w:t>
+      </w:r>
+      <w:r>
+        <w:rPr>
+          <w:lang w:bidi="si-LK"/>
+        </w:rPr>
+        <w:t xml:space="preserve">Map View </w:t>
+      </w:r>
+      <w:r>
+        <w:rPr>
+          <w:rFonts w:hint="cs"/>
+          <w:cs/>
+          <w:lang w:bidi="si-LK"/>
+        </w:rPr>
+        <w:t xml:space="preserve">එක </w:t>
+      </w:r>
+      <w:r>
+        <w:rPr>
+          <w:lang w:bidi="si-LK"/>
+        </w:rPr>
+        <w:t xml:space="preserve">Add </w:t>
+      </w:r>
+      <w:r>
+        <w:rPr>
+          <w:rFonts w:hint="cs"/>
+          <w:cs/>
+          <w:lang w:bidi="si-LK"/>
+        </w:rPr>
+        <w:t>කරලා</w:t>
+      </w:r>
+      <w:r>
+        <w:rPr>
+          <w:rFonts w:hint="cs"/>
+          <w:lang w:bidi="si-LK"/>
+        </w:rPr>
+        <w:t>,</w:t>
+      </w:r>
+      <w:r>
+        <w:rPr>
+          <w:rFonts w:hint="cs"/>
+          <w:cs/>
+          <w:lang w:bidi="si-LK"/>
+        </w:rPr>
+        <w:t xml:space="preserve"> සරල </w:t>
+      </w:r>
+      <w:r>
+        <w:rPr>
+          <w:lang w:bidi="si-LK"/>
+        </w:rPr>
+        <w:t xml:space="preserve">Map </w:t>
+      </w:r>
+      <w:r>
+        <w:rPr>
+          <w:rFonts w:hint="cs"/>
+          <w:cs/>
+          <w:lang w:bidi="si-LK"/>
+        </w:rPr>
+        <w:t>එකක් දාන්න ඉගෙන ගත්තා.</w:t>
+      </w:r>
+      <w:r>
+        <w:rPr>
+          <w:lang w:bidi="si-LK"/>
+        </w:rPr>
+        <w:t xml:space="preserve"> </w:t>
+      </w:r>
+      <w:r>
+        <w:rPr>
+          <w:rFonts w:hint="cs"/>
+          <w:cs/>
+          <w:lang w:bidi="si-LK"/>
+        </w:rPr>
+        <w:t>මේකෙදි මුලින්ම</w:t>
+      </w:r>
+      <w:r>
+        <w:rPr>
+          <w:lang w:bidi="si-LK"/>
+        </w:rPr>
+        <w:t xml:space="preserve">,  Map </w:t>
+      </w:r>
+      <w:r>
+        <w:rPr>
+          <w:rFonts w:hint="cs"/>
+          <w:cs/>
+          <w:lang w:bidi="si-LK"/>
+        </w:rPr>
+        <w:t xml:space="preserve">එක </w:t>
+      </w:r>
+      <w:r>
+        <w:rPr>
+          <w:lang w:bidi="si-LK"/>
+        </w:rPr>
+        <w:t xml:space="preserve">Create </w:t>
+      </w:r>
+      <w:r>
+        <w:rPr>
+          <w:rFonts w:hint="cs"/>
+          <w:cs/>
+          <w:lang w:bidi="si-LK"/>
+        </w:rPr>
+        <w:t>කරලා</w:t>
+      </w:r>
+      <w:r>
+        <w:rPr>
+          <w:rFonts w:hint="cs"/>
+          <w:lang w:bidi="si-LK"/>
+        </w:rPr>
+        <w:t>,</w:t>
+      </w:r>
+      <w:r>
+        <w:rPr>
+          <w:rFonts w:hint="cs"/>
+          <w:cs/>
+          <w:lang w:bidi="si-LK"/>
+        </w:rPr>
+        <w:t xml:space="preserve"> ශ්‍රී ලංකාවේ </w:t>
+      </w:r>
+      <w:r>
+        <w:rPr>
+          <w:lang w:bidi="si-LK"/>
+        </w:rPr>
+        <w:t xml:space="preserve">Coordinates </w:t>
+      </w:r>
+      <w:r>
+        <w:rPr>
+          <w:rFonts w:hint="cs"/>
+          <w:cs/>
+          <w:lang w:bidi="si-LK"/>
+        </w:rPr>
+        <w:t>ටික දෙනවා. එතකොට</w:t>
+      </w:r>
+      <w:r>
+        <w:rPr>
+          <w:lang w:bidi="si-LK"/>
+        </w:rPr>
+        <w:t xml:space="preserve"> Map </w:t>
+      </w:r>
+      <w:r>
+        <w:rPr>
+          <w:rFonts w:hint="cs"/>
+          <w:cs/>
+          <w:lang w:bidi="si-LK"/>
+        </w:rPr>
+        <w:t>එක</w:t>
+      </w:r>
+      <w:r>
+        <w:rPr>
+          <w:rFonts w:hint="cs"/>
+          <w:lang w:bidi="si-LK"/>
+        </w:rPr>
+        <w:t>,</w:t>
+      </w:r>
+      <w:r>
+        <w:rPr>
+          <w:rFonts w:hint="cs"/>
+          <w:cs/>
+          <w:lang w:bidi="si-LK"/>
+        </w:rPr>
+        <w:t xml:space="preserve"> ශ්‍රී ලංකාවට </w:t>
+      </w:r>
+      <w:r>
+        <w:rPr>
+          <w:lang w:bidi="si-LK"/>
+        </w:rPr>
+        <w:t xml:space="preserve">Focus </w:t>
+      </w:r>
+      <w:r>
+        <w:rPr>
+          <w:rFonts w:hint="cs"/>
+          <w:cs/>
+          <w:lang w:bidi="si-LK"/>
+        </w:rPr>
+        <w:t>වෙනවා.</w:t>
+      </w:r>
+      <w:r>
+        <w:rPr>
+          <w:lang w:bidi="si-LK"/>
+        </w:rPr>
+        <w:t xml:space="preserve"> </w:t>
+      </w:r>
+    </w:p>
+    <w:p>
+      <w:pPr>
+        <w:rPr>
+          <w:rFonts w:hint="cs"/>
+          <w:lang w:bidi="si-LK"/>
+        </w:rPr>
+      </w:pPr>
+      <w:r>
+        <w:rPr>
+          <w:rFonts w:hint="cs"/>
+          <w:cs/>
+          <w:lang w:bidi="si-LK"/>
+        </w:rPr>
+        <w:t>ඊට පස්සේ</w:t>
+      </w:r>
+      <w:r>
+        <w:rPr>
+          <w:rFonts w:hint="cs"/>
+          <w:lang w:bidi="si-LK"/>
+        </w:rPr>
+        <w:t>,</w:t>
+      </w:r>
+      <w:r>
+        <w:rPr>
+          <w:rFonts w:hint="cs"/>
+          <w:cs/>
+          <w:lang w:bidi="si-LK"/>
+        </w:rPr>
+        <w:t xml:space="preserve"> </w:t>
+      </w:r>
+      <w:r>
+        <w:rPr>
+          <w:lang w:bidi="si-LK"/>
+        </w:rPr>
+        <w:t xml:space="preserve">Tile </w:t>
+      </w:r>
+      <w:r>
+        <w:rPr>
+          <w:rFonts w:hint="cs"/>
+          <w:cs/>
+          <w:lang w:bidi="si-LK"/>
+        </w:rPr>
+        <w:t xml:space="preserve">එකක් </w:t>
+      </w:r>
+      <w:r>
+        <w:rPr>
+          <w:lang w:bidi="si-LK"/>
+        </w:rPr>
+        <w:t xml:space="preserve">Add </w:t>
+      </w:r>
+      <w:r>
+        <w:rPr>
+          <w:rFonts w:hint="cs"/>
+          <w:cs/>
+          <w:lang w:bidi="si-LK"/>
+        </w:rPr>
+        <w:t>කරන්න ඕනේ</w:t>
+      </w:r>
+      <w:r>
+        <w:rPr>
+          <w:rFonts w:hint="cs"/>
+          <w:lang w:bidi="si-LK"/>
+        </w:rPr>
+        <w:t>,</w:t>
+      </w:r>
+      <w:r>
+        <w:rPr>
+          <w:rFonts w:hint="cs"/>
+          <w:cs/>
+          <w:lang w:bidi="si-LK"/>
+        </w:rPr>
+        <w:t xml:space="preserve"> </w:t>
+      </w:r>
+      <w:r>
+        <w:rPr>
+          <w:lang w:bidi="si-LK"/>
+        </w:rPr>
+        <w:t xml:space="preserve">Leaflet Syntax </w:t>
+      </w:r>
+      <w:r>
+        <w:rPr>
+          <w:rFonts w:hint="cs"/>
+          <w:cs/>
+          <w:lang w:bidi="si-LK"/>
+        </w:rPr>
+        <w:t>වලට අනුව. ඊටත් පස්සේ</w:t>
+      </w:r>
+      <w:r>
+        <w:rPr>
+          <w:rFonts w:hint="cs"/>
+          <w:lang w:bidi="si-LK"/>
+        </w:rPr>
+        <w:t>,</w:t>
+      </w:r>
+      <w:r>
+        <w:rPr>
+          <w:rFonts w:hint="cs"/>
+          <w:cs/>
+          <w:lang w:bidi="si-LK"/>
+        </w:rPr>
+        <w:t xml:space="preserve"> </w:t>
+      </w:r>
+      <w:r>
+        <w:rPr>
+          <w:lang w:bidi="si-LK"/>
+        </w:rPr>
+        <w:t>Markers (Location)</w:t>
+      </w:r>
+      <w:r>
+        <w:rPr>
+          <w:rFonts w:hint="cs"/>
+          <w:cs/>
+          <w:lang w:bidi="si-LK"/>
+        </w:rPr>
+        <w:t xml:space="preserve"> වල</w:t>
+      </w:r>
+      <w:r>
+        <w:rPr>
+          <w:rFonts w:hint="cs"/>
+          <w:lang w:bidi="si-LK"/>
+        </w:rPr>
+        <w:t>,</w:t>
+      </w:r>
+      <w:r>
+        <w:rPr>
+          <w:rFonts w:hint="cs"/>
+          <w:cs/>
+          <w:lang w:bidi="si-LK"/>
+        </w:rPr>
+        <w:t xml:space="preserve"> </w:t>
+      </w:r>
+      <w:r>
+        <w:rPr>
+          <w:lang w:bidi="si-LK"/>
+        </w:rPr>
+        <w:t xml:space="preserve">Latitudes, Longitudes </w:t>
+      </w:r>
+      <w:r>
+        <w:rPr>
+          <w:rFonts w:hint="cs"/>
+          <w:cs/>
+          <w:lang w:bidi="si-LK"/>
+        </w:rPr>
+        <w:t>තමා දෙන තියෙන්නේ</w:t>
+      </w:r>
+      <w:r>
+        <w:rPr>
+          <w:lang w:bidi="si-LK"/>
+        </w:rPr>
+        <w:t>.</w:t>
+      </w:r>
+    </w:p>
+    <w:p>
+      <w:pPr>
+        <w:rPr>
+          <w:lang w:bidi="si-LK"/>
+        </w:rPr>
+      </w:pPr>
+      <w:r>
+        <w:rPr>
+          <w:lang w:bidi="si-LK"/>
+        </w:rPr>
+        <w:drawing>
+          <wp:inline distT="0" distB="0" distL="0" distR="0" wp14:anchorId="48072D0A" wp14:editId="10634C44">
+            <wp:extent cx="5943600" cy="2854960"/>
+            <wp:effectExtent l="0" t="0" r="0" b="2540"/>
+            <wp:docPr id="27" name="Picture 27"/>
+            <wp:cNvGraphicFramePr>
+              <a:graphicFrameLocks xmlns:a="http://schemas.openxmlformats.org/drawingml/2006/main" noChangeAspect="1"/>
+            </wp:cNvGraphicFramePr>
+            <a:graphic xmlns:a="http://schemas.openxmlformats.org/drawingml/2006/main">
+              <a:graphicData uri="http://schemas.openxmlformats.org/drawingml/2006/picture">
+                <pic:pic xmlns:pic="http://schemas.openxmlformats.org/drawingml/2006/picture">
+                  <pic:nvPicPr>
+                    <pic:cNvPr id="1" name=""/>
+                    <pic:cNvPicPr/>
+                  </pic:nvPicPr>
+                  <pic:blipFill>
+                    <a:blip r:embed="rId24"/>
+                    <a:stretch>
+                      <a:fillRect/>
+                    </a:stretch>
+                  </pic:blipFill>
+                  <pic:spPr>
+                    <a:xfrm>
+                      <a:off x="0" y="0"/>
+                      <a:ext cx="5943600" cy="2854960"/>
+                    </a:xfrm>
+                    <a:prstGeom prst="rect">
+                      <a:avLst/>
+                    </a:prstGeom>
+                  </pic:spPr>
+                </pic:pic>
+              </a:graphicData>
+            </a:graphic>
+          </wp:inline>
+        </w:drawing>
+      </w:r>
+    </w:p>
+    <w:p>
+      <w:pPr>
+        <w:rPr>
+          <w:lang w:bidi="si-LK"/>
+        </w:rPr>
+      </w:pPr>
+    </w:p>
+    <w:p>
+      <w:pPr>
+        <w:rPr>
+          <w:lang w:bidi="si-LK"/>
+        </w:rPr>
+      </w:pPr>
+      <w:r>
+        <w:rPr>
+          <w:lang w:bidi="si-LK"/>
+        </w:rPr>
+        <w:drawing>
+          <wp:inline distT="0" distB="0" distL="0" distR="0" wp14:anchorId="3EE2460B" wp14:editId="5E1A9C0F">
+            <wp:extent cx="5943600" cy="3288030"/>
+            <wp:effectExtent l="0" t="0" r="0" b="7620"/>
+            <wp:docPr id="26" name="Picture 26"/>
+            <wp:cNvGraphicFramePr>
+              <a:graphicFrameLocks xmlns:a="http://schemas.openxmlformats.org/drawingml/2006/main" noChangeAspect="1"/>
+            </wp:cNvGraphicFramePr>
+            <a:graphic xmlns:a="http://schemas.openxmlformats.org/drawingml/2006/main">
+              <a:graphicData uri="http://schemas.openxmlformats.org/drawingml/2006/picture">
+                <pic:pic xmlns:pic="http://schemas.openxmlformats.org/drawingml/2006/picture">
+                  <pic:nvPicPr>
+                    <pic:cNvPr id="1" name=""/>
+                    <pic:cNvPicPr/>
+                  </pic:nvPicPr>
+                  <pic:blipFill>
+                    <a:blip r:embed="rId25"/>
+                    <a:stretch>
+                      <a:fillRect/>
+                    </a:stretch>
+                  </pic:blipFill>
+                  <pic:spPr>
+                    <a:xfrm>
+                      <a:off x="0" y="0"/>
+                      <a:ext cx="5943600" cy="3288030"/>
+                    </a:xfrm>
+                    <a:prstGeom prst="rect">
+                      <a:avLst/>
+                    </a:prstGeom>
+                  </pic:spPr>
+                </pic:pic>
+              </a:graphicData>
+            </a:graphic>
+          </wp:inline>
+        </w:drawing>
+      </w:r>
+    </w:p>
+    <w:p>
+      <w:pPr>
+        <w:rPr>
+          <w:lang w:bidi="si-LK"/>
+        </w:rPr>
+      </w:pPr>
+    </w:p>
+    <w:p>
+      <w:pPr>
+        <w:rPr>
+          <w:lang w:bidi="si-LK"/>
+        </w:rPr>
+      </w:pPr>
+    </w:p>
+    <w:p>
+      <w:pPr>
+        <w:rPr>
+          <w:lang w:bidi="si-LK"/>
+        </w:rPr>
+      </w:pPr>
+    </w:p>
+    <w:p>
+      <w:pPr>
+        <w:rPr>
+          <w:lang w:bidi="si-LK"/>
+        </w:rPr>
+      </w:pPr>
+      <w:r>
+        <w:rPr>
+          <w:lang w:bidi="si-LK"/>
+        </w:rPr>
+        <w:tab/>
+      </w:r>
+      <w:r>
+        <w:rPr>
+          <w:lang w:bidi="si-LK"/>
+        </w:rPr>
+        <w:tab/>
+      </w:r>
+      <w:r>
+        <w:rPr>
+          <w:lang w:bidi="si-LK"/>
+        </w:rPr>
+        <w:tab/>
+      </w:r>
+      <w:r>
+        <w:rPr>
+          <w:lang w:bidi="si-LK"/>
+        </w:rPr>
+        <w:tab/>
+      </w:r>
+      <w:r>
+        <w:rPr>
+          <w:lang w:bidi="si-LK"/>
+        </w:rPr>
+        <w:tab/>
+      </w:r>
+      <w:r>
+        <w:rPr>
+          <w:lang w:bidi="si-LK"/>
+        </w:rPr>
+        <w:tab/>
+        <w:t>Task 02</w:t>
+      </w:r>
+    </w:p>
+    <w:p>
+      <w:pPr>
+        <w:rPr>
+          <w:lang w:bidi="si-LK"/>
+        </w:rPr>
+      </w:pPr>
+      <w:r>
+        <w:rPr>
+          <w:lang w:bidi="si-LK"/>
+        </w:rPr>
+        <w:t xml:space="preserve">Zip Object </w:t>
+      </w:r>
+      <w:r>
+        <w:rPr>
+          <w:rFonts w:cs="Iskoola Pota"/>
+          <w:cs/>
+          <w:lang w:bidi="si-LK"/>
+        </w:rPr>
+        <w:t>එකේ ගැටලුව:</w:t>
+      </w:r>
+    </w:p>
+    <w:p>
+      <w:pPr>
+        <w:rPr>
+          <w:rFonts w:hint="cs"/>
+          <w:lang w:bidi="si-LK"/>
+        </w:rPr>
+      </w:pPr>
+      <w:r>
+        <w:rPr>
+          <w:lang w:bidi="si-LK"/>
+        </w:rPr>
+        <w:t xml:space="preserve">Zip object </w:t>
+      </w:r>
+      <w:r>
+        <w:rPr>
+          <w:rFonts w:cs="Iskoola Pota"/>
+          <w:cs/>
+          <w:lang w:bidi="si-LK"/>
+        </w:rPr>
+        <w:t xml:space="preserve">එකක් </w:t>
+      </w:r>
+      <w:r>
+        <w:rPr>
+          <w:lang w:bidi="si-LK"/>
+        </w:rPr>
+        <w:t xml:space="preserve">iterator </w:t>
+      </w:r>
+      <w:r>
+        <w:rPr>
+          <w:rFonts w:cs="Iskoola Pota"/>
+          <w:cs/>
+          <w:lang w:bidi="si-LK"/>
+        </w:rPr>
+        <w:t xml:space="preserve">එකක් - එයාට පාරක් විතරයි </w:t>
+      </w:r>
+      <w:r>
+        <w:rPr>
+          <w:lang w:bidi="si-LK"/>
+        </w:rPr>
+        <w:t xml:space="preserve">iterate </w:t>
+      </w:r>
+      <w:r>
+        <w:rPr>
+          <w:rFonts w:cs="Iskoola Pota"/>
+          <w:cs/>
+          <w:lang w:bidi="si-LK"/>
+        </w:rPr>
+        <w:t xml:space="preserve">කරන්න පුළුවන්. පළමු වතාවේ </w:t>
+      </w:r>
+      <w:r>
+        <w:rPr>
+          <w:lang w:bidi="si-LK"/>
+        </w:rPr>
+        <w:t xml:space="preserve">iterate </w:t>
+      </w:r>
+      <w:r>
+        <w:rPr>
+          <w:rFonts w:cs="Iskoola Pota"/>
+          <w:cs/>
+          <w:lang w:bidi="si-LK"/>
+        </w:rPr>
+        <w:t>කළාම</w:t>
+      </w:r>
+      <w:r>
+        <w:rPr>
+          <w:lang w:bidi="si-LK"/>
+        </w:rPr>
+        <w:t xml:space="preserve">, data </w:t>
+      </w:r>
+      <w:r>
+        <w:rPr>
+          <w:rFonts w:cs="Iskoola Pota"/>
+          <w:cs/>
+          <w:lang w:bidi="si-LK"/>
+        </w:rPr>
+        <w:t>එක අවසන් වෙනවා</w:t>
+      </w:r>
+      <w:r>
+        <w:rPr>
+          <w:rFonts w:cs="Iskoola Pota"/>
+          <w:lang w:bidi="si-LK"/>
+        </w:rPr>
+        <w:t>.</w:t>
+      </w:r>
     </w:p>
     <w:sectPr>
       <w:pgSz w:w="12240" w:h="15840"/>

</xml_diff>